<commit_message>
Ispravka dokumentacije nakon faze implementacije
</commit_message>
<xml_diff>
--- a/Dokumenti/Cinerman.docx
+++ b/Dokumenti/Cinerman.docx
@@ -26,8 +26,6 @@
           <w:szCs w:val="28"/>
         </w:rPr>
       </w:pPr>
-      <w:bookmarkStart w:id="0" w:name="_GoBack"/>
-      <w:bookmarkEnd w:id="0"/>
     </w:p>
     <w:p>
       <w:pPr>
@@ -188,7 +186,7 @@
           <w:r>
             <w:fldChar w:fldCharType="separate"/>
           </w:r>
-          <w:hyperlink w:anchor="_Toc38118884" w:history="1">
+          <w:hyperlink w:anchor="_Toc42456198" w:history="1">
             <w:r>
               <w:rPr>
                 <w:rStyle w:val="Hyperlink"/>
@@ -216,7 +214,7 @@
                 <w:noProof/>
                 <w:webHidden/>
               </w:rPr>
-              <w:instrText xml:space="preserve"> PAGEREF _Toc38118884 \h </w:instrText>
+              <w:instrText xml:space="preserve"> PAGEREF _Toc42456198 \h </w:instrText>
             </w:r>
             <w:r>
               <w:rPr>
@@ -259,7 +257,7 @@
               <w:sz w:val="22"/>
             </w:rPr>
           </w:pPr>
-          <w:hyperlink w:anchor="_Toc38118885" w:history="1">
+          <w:hyperlink w:anchor="_Toc42456199" w:history="1">
             <w:r>
               <w:rPr>
                 <w:rStyle w:val="Hyperlink"/>
@@ -287,7 +285,7 @@
                 <w:noProof/>
                 <w:webHidden/>
               </w:rPr>
-              <w:instrText xml:space="preserve"> PAGEREF _Toc38118885 \h </w:instrText>
+              <w:instrText xml:space="preserve"> PAGEREF _Toc42456199 \h </w:instrText>
             </w:r>
             <w:r>
               <w:rPr>
@@ -330,7 +328,7 @@
               <w:sz w:val="22"/>
             </w:rPr>
           </w:pPr>
-          <w:hyperlink w:anchor="_Toc38118886" w:history="1">
+          <w:hyperlink w:anchor="_Toc42456200" w:history="1">
             <w:r>
               <w:rPr>
                 <w:rStyle w:val="Hyperlink"/>
@@ -358,7 +356,7 @@
                 <w:noProof/>
                 <w:webHidden/>
               </w:rPr>
-              <w:instrText xml:space="preserve"> PAGEREF _Toc38118886 \h </w:instrText>
+              <w:instrText xml:space="preserve"> PAGEREF _Toc42456200 \h </w:instrText>
             </w:r>
             <w:r>
               <w:rPr>
@@ -401,7 +399,7 @@
               <w:sz w:val="22"/>
             </w:rPr>
           </w:pPr>
-          <w:hyperlink w:anchor="_Toc38118887" w:history="1">
+          <w:hyperlink w:anchor="_Toc42456201" w:history="1">
             <w:r>
               <w:rPr>
                 <w:rStyle w:val="Hyperlink"/>
@@ -429,7 +427,7 @@
                 <w:noProof/>
                 <w:webHidden/>
               </w:rPr>
-              <w:instrText xml:space="preserve"> PAGEREF _Toc38118887 \h </w:instrText>
+              <w:instrText xml:space="preserve"> PAGEREF _Toc42456201 \h </w:instrText>
             </w:r>
             <w:r>
               <w:rPr>
@@ -472,7 +470,7 @@
               <w:sz w:val="22"/>
             </w:rPr>
           </w:pPr>
-          <w:hyperlink w:anchor="_Toc38118888" w:history="1">
+          <w:hyperlink w:anchor="_Toc42456202" w:history="1">
             <w:r>
               <w:rPr>
                 <w:rStyle w:val="Hyperlink"/>
@@ -500,7 +498,7 @@
                 <w:noProof/>
                 <w:webHidden/>
               </w:rPr>
-              <w:instrText xml:space="preserve"> PAGEREF _Toc38118888 \h </w:instrText>
+              <w:instrText xml:space="preserve"> PAGEREF _Toc42456202 \h </w:instrText>
             </w:r>
             <w:r>
               <w:rPr>
@@ -543,7 +541,7 @@
               <w:sz w:val="22"/>
             </w:rPr>
           </w:pPr>
-          <w:hyperlink w:anchor="_Toc38118889" w:history="1">
+          <w:hyperlink w:anchor="_Toc42456203" w:history="1">
             <w:r>
               <w:rPr>
                 <w:rStyle w:val="Hyperlink"/>
@@ -571,7 +569,7 @@
                 <w:noProof/>
                 <w:webHidden/>
               </w:rPr>
-              <w:instrText xml:space="preserve"> PAGEREF _Toc38118889 \h </w:instrText>
+              <w:instrText xml:space="preserve"> PAGEREF _Toc42456203 \h </w:instrText>
             </w:r>
             <w:r>
               <w:rPr>
@@ -614,7 +612,7 @@
               <w:sz w:val="22"/>
             </w:rPr>
           </w:pPr>
-          <w:hyperlink w:anchor="_Toc38118890" w:history="1">
+          <w:hyperlink w:anchor="_Toc42456204" w:history="1">
             <w:r>
               <w:rPr>
                 <w:rStyle w:val="Hyperlink"/>
@@ -642,7 +640,7 @@
                 <w:noProof/>
                 <w:webHidden/>
               </w:rPr>
-              <w:instrText xml:space="preserve"> PAGEREF _Toc38118890 \h </w:instrText>
+              <w:instrText xml:space="preserve"> PAGEREF _Toc42456204 \h </w:instrText>
             </w:r>
             <w:r>
               <w:rPr>
@@ -685,7 +683,7 @@
               <w:sz w:val="22"/>
             </w:rPr>
           </w:pPr>
-          <w:hyperlink w:anchor="_Toc38118891" w:history="1">
+          <w:hyperlink w:anchor="_Toc42456205" w:history="1">
             <w:r>
               <w:rPr>
                 <w:rStyle w:val="Hyperlink"/>
@@ -713,7 +711,7 @@
                 <w:noProof/>
                 <w:webHidden/>
               </w:rPr>
-              <w:instrText xml:space="preserve"> PAGEREF _Toc38118891 \h </w:instrText>
+              <w:instrText xml:space="preserve"> PAGEREF _Toc42456205 \h </w:instrText>
             </w:r>
             <w:r>
               <w:rPr>
@@ -756,7 +754,7 @@
               <w:sz w:val="22"/>
             </w:rPr>
           </w:pPr>
-          <w:hyperlink w:anchor="_Toc38118892" w:history="1">
+          <w:hyperlink w:anchor="_Toc42456206" w:history="1">
             <w:r>
               <w:rPr>
                 <w:rStyle w:val="Hyperlink"/>
@@ -784,7 +782,7 @@
                 <w:noProof/>
                 <w:webHidden/>
               </w:rPr>
-              <w:instrText xml:space="preserve"> PAGEREF _Toc38118892 \h </w:instrText>
+              <w:instrText xml:space="preserve"> PAGEREF _Toc42456206 \h </w:instrText>
             </w:r>
             <w:r>
               <w:rPr>
@@ -827,7 +825,7 @@
               <w:sz w:val="22"/>
             </w:rPr>
           </w:pPr>
-          <w:hyperlink w:anchor="_Toc38118893" w:history="1">
+          <w:hyperlink w:anchor="_Toc42456207" w:history="1">
             <w:r>
               <w:rPr>
                 <w:rStyle w:val="Hyperlink"/>
@@ -855,7 +853,7 @@
                 <w:noProof/>
                 <w:webHidden/>
               </w:rPr>
-              <w:instrText xml:space="preserve"> PAGEREF _Toc38118893 \h </w:instrText>
+              <w:instrText xml:space="preserve"> PAGEREF _Toc42456207 \h </w:instrText>
             </w:r>
             <w:r>
               <w:rPr>
@@ -898,7 +896,7 @@
               <w:sz w:val="22"/>
             </w:rPr>
           </w:pPr>
-          <w:hyperlink w:anchor="_Toc38118894" w:history="1">
+          <w:hyperlink w:anchor="_Toc42456208" w:history="1">
             <w:r>
               <w:rPr>
                 <w:rStyle w:val="Hyperlink"/>
@@ -926,7 +924,7 @@
                 <w:noProof/>
                 <w:webHidden/>
               </w:rPr>
-              <w:instrText xml:space="preserve"> PAGEREF _Toc38118894 \h </w:instrText>
+              <w:instrText xml:space="preserve"> PAGEREF _Toc42456208 \h </w:instrText>
             </w:r>
             <w:r>
               <w:rPr>
@@ -969,7 +967,7 @@
               <w:sz w:val="22"/>
             </w:rPr>
           </w:pPr>
-          <w:hyperlink w:anchor="_Toc38118895" w:history="1">
+          <w:hyperlink w:anchor="_Toc42456209" w:history="1">
             <w:r>
               <w:rPr>
                 <w:rStyle w:val="Hyperlink"/>
@@ -997,7 +995,7 @@
                 <w:noProof/>
                 <w:webHidden/>
               </w:rPr>
-              <w:instrText xml:space="preserve"> PAGEREF _Toc38118895 \h </w:instrText>
+              <w:instrText xml:space="preserve"> PAGEREF _Toc42456209 \h </w:instrText>
             </w:r>
             <w:r>
               <w:rPr>
@@ -1040,7 +1038,7 @@
               <w:sz w:val="22"/>
             </w:rPr>
           </w:pPr>
-          <w:hyperlink w:anchor="_Toc38118896" w:history="1">
+          <w:hyperlink w:anchor="_Toc42456210" w:history="1">
             <w:r>
               <w:rPr>
                 <w:rStyle w:val="Hyperlink"/>
@@ -1068,7 +1066,7 @@
                 <w:noProof/>
                 <w:webHidden/>
               </w:rPr>
-              <w:instrText xml:space="preserve"> PAGEREF _Toc38118896 \h </w:instrText>
+              <w:instrText xml:space="preserve"> PAGEREF _Toc42456210 \h </w:instrText>
             </w:r>
             <w:r>
               <w:rPr>
@@ -1111,7 +1109,7 @@
               <w:sz w:val="22"/>
             </w:rPr>
           </w:pPr>
-          <w:hyperlink w:anchor="_Toc38118897" w:history="1">
+          <w:hyperlink w:anchor="_Toc42456211" w:history="1">
             <w:r>
               <w:rPr>
                 <w:rStyle w:val="Hyperlink"/>
@@ -1139,7 +1137,7 @@
                 <w:noProof/>
                 <w:webHidden/>
               </w:rPr>
-              <w:instrText xml:space="preserve"> PAGEREF _Toc38118897 \h </w:instrText>
+              <w:instrText xml:space="preserve"> PAGEREF _Toc42456211 \h </w:instrText>
             </w:r>
             <w:r>
               <w:rPr>
@@ -1182,7 +1180,7 @@
               <w:sz w:val="22"/>
             </w:rPr>
           </w:pPr>
-          <w:hyperlink w:anchor="_Toc38118898" w:history="1">
+          <w:hyperlink w:anchor="_Toc42456212" w:history="1">
             <w:r>
               <w:rPr>
                 <w:rStyle w:val="Hyperlink"/>
@@ -1210,7 +1208,7 @@
                 <w:noProof/>
                 <w:webHidden/>
               </w:rPr>
-              <w:instrText xml:space="preserve"> PAGEREF _Toc38118898 \h </w:instrText>
+              <w:instrText xml:space="preserve"> PAGEREF _Toc42456212 \h </w:instrText>
             </w:r>
             <w:r>
               <w:rPr>
@@ -1231,222 +1229,6 @@
                 <w:webHidden/>
               </w:rPr>
               <w:t>6</w:t>
-            </w:r>
-            <w:r>
-              <w:rPr>
-                <w:noProof/>
-                <w:webHidden/>
-              </w:rPr>
-              <w:fldChar w:fldCharType="end"/>
-            </w:r>
-          </w:hyperlink>
-        </w:p>
-        <w:p>
-          <w:pPr>
-            <w:pStyle w:val="TOC2"/>
-            <w:tabs>
-              <w:tab w:val="right" w:leader="dot" w:pos="8835"/>
-            </w:tabs>
-            <w:ind w:left="720"/>
-            <w:rPr>
-              <w:rFonts w:asciiTheme="minorHAnsi" w:eastAsiaTheme="minorEastAsia" w:hAnsiTheme="minorHAnsi"/>
-              <w:noProof/>
-              <w:sz w:val="22"/>
-            </w:rPr>
-          </w:pPr>
-          <w:hyperlink w:anchor="_Toc38118899" w:history="1">
-            <w:r>
-              <w:rPr>
-                <w:rStyle w:val="Hyperlink"/>
-                <w:noProof/>
-                <w:lang w:val="sr-Latn-CS"/>
-              </w:rPr>
-              <w:t>5.1.1 Registrovanje korisnika</w:t>
-            </w:r>
-            <w:r>
-              <w:rPr>
-                <w:noProof/>
-                <w:webHidden/>
-              </w:rPr>
-              <w:tab/>
-            </w:r>
-            <w:r>
-              <w:rPr>
-                <w:noProof/>
-                <w:webHidden/>
-              </w:rPr>
-              <w:fldChar w:fldCharType="begin"/>
-            </w:r>
-            <w:r>
-              <w:rPr>
-                <w:noProof/>
-                <w:webHidden/>
-              </w:rPr>
-              <w:instrText xml:space="preserve"> PAGEREF _Toc38118899 \h </w:instrText>
-            </w:r>
-            <w:r>
-              <w:rPr>
-                <w:noProof/>
-                <w:webHidden/>
-              </w:rPr>
-            </w:r>
-            <w:r>
-              <w:rPr>
-                <w:noProof/>
-                <w:webHidden/>
-              </w:rPr>
-              <w:fldChar w:fldCharType="separate"/>
-            </w:r>
-            <w:r>
-              <w:rPr>
-                <w:noProof/>
-                <w:webHidden/>
-              </w:rPr>
-              <w:t>6</w:t>
-            </w:r>
-            <w:r>
-              <w:rPr>
-                <w:noProof/>
-                <w:webHidden/>
-              </w:rPr>
-              <w:fldChar w:fldCharType="end"/>
-            </w:r>
-          </w:hyperlink>
-        </w:p>
-        <w:p>
-          <w:pPr>
-            <w:pStyle w:val="TOC2"/>
-            <w:tabs>
-              <w:tab w:val="right" w:leader="dot" w:pos="8835"/>
-            </w:tabs>
-            <w:ind w:left="720"/>
-            <w:rPr>
-              <w:rFonts w:asciiTheme="minorHAnsi" w:eastAsiaTheme="minorEastAsia" w:hAnsiTheme="minorHAnsi"/>
-              <w:noProof/>
-              <w:sz w:val="22"/>
-            </w:rPr>
-          </w:pPr>
-          <w:hyperlink w:anchor="_Toc38118900" w:history="1">
-            <w:r>
-              <w:rPr>
-                <w:rStyle w:val="Hyperlink"/>
-                <w:noProof/>
-                <w:lang w:val="sr-Latn-CS"/>
-              </w:rPr>
-              <w:t>5.1.2 Prijavljivanje korisnika</w:t>
-            </w:r>
-            <w:r>
-              <w:rPr>
-                <w:noProof/>
-                <w:webHidden/>
-              </w:rPr>
-              <w:tab/>
-            </w:r>
-            <w:r>
-              <w:rPr>
-                <w:noProof/>
-                <w:webHidden/>
-              </w:rPr>
-              <w:fldChar w:fldCharType="begin"/>
-            </w:r>
-            <w:r>
-              <w:rPr>
-                <w:noProof/>
-                <w:webHidden/>
-              </w:rPr>
-              <w:instrText xml:space="preserve"> PAGEREF _Toc38118900 \h </w:instrText>
-            </w:r>
-            <w:r>
-              <w:rPr>
-                <w:noProof/>
-                <w:webHidden/>
-              </w:rPr>
-            </w:r>
-            <w:r>
-              <w:rPr>
-                <w:noProof/>
-                <w:webHidden/>
-              </w:rPr>
-              <w:fldChar w:fldCharType="separate"/>
-            </w:r>
-            <w:r>
-              <w:rPr>
-                <w:noProof/>
-                <w:webHidden/>
-              </w:rPr>
-              <w:t>7</w:t>
-            </w:r>
-            <w:r>
-              <w:rPr>
-                <w:noProof/>
-                <w:webHidden/>
-              </w:rPr>
-              <w:fldChar w:fldCharType="end"/>
-            </w:r>
-          </w:hyperlink>
-        </w:p>
-        <w:p>
-          <w:pPr>
-            <w:pStyle w:val="TOC2"/>
-            <w:tabs>
-              <w:tab w:val="right" w:leader="dot" w:pos="8835"/>
-            </w:tabs>
-            <w:ind w:left="720"/>
-            <w:rPr>
-              <w:rFonts w:asciiTheme="minorHAnsi" w:eastAsiaTheme="minorEastAsia" w:hAnsiTheme="minorHAnsi"/>
-              <w:noProof/>
-              <w:sz w:val="22"/>
-            </w:rPr>
-          </w:pPr>
-          <w:hyperlink w:anchor="_Toc38118901" w:history="1">
-            <w:r>
-              <w:rPr>
-                <w:rStyle w:val="Hyperlink"/>
-                <w:noProof/>
-                <w:lang w:val="sr-Latn-CS"/>
-              </w:rPr>
-              <w:t>5.1.3 Rezervacija i kupovina karata</w:t>
-            </w:r>
-            <w:r>
-              <w:rPr>
-                <w:noProof/>
-                <w:webHidden/>
-              </w:rPr>
-              <w:tab/>
-            </w:r>
-            <w:r>
-              <w:rPr>
-                <w:noProof/>
-                <w:webHidden/>
-              </w:rPr>
-              <w:fldChar w:fldCharType="begin"/>
-            </w:r>
-            <w:r>
-              <w:rPr>
-                <w:noProof/>
-                <w:webHidden/>
-              </w:rPr>
-              <w:instrText xml:space="preserve"> PAGEREF _Toc38118901 \h </w:instrText>
-            </w:r>
-            <w:r>
-              <w:rPr>
-                <w:noProof/>
-                <w:webHidden/>
-              </w:rPr>
-            </w:r>
-            <w:r>
-              <w:rPr>
-                <w:noProof/>
-                <w:webHidden/>
-              </w:rPr>
-              <w:fldChar w:fldCharType="separate"/>
-            </w:r>
-            <w:r>
-              <w:rPr>
-                <w:noProof/>
-                <w:webHidden/>
-              </w:rPr>
-              <w:t>7</w:t>
             </w:r>
             <w:r>
               <w:rPr>
@@ -1469,14 +1251,14 @@
               <w:sz w:val="22"/>
             </w:rPr>
           </w:pPr>
-          <w:hyperlink w:anchor="_Toc38118902" w:history="1">
+          <w:hyperlink w:anchor="_Toc42456213" w:history="1">
             <w:r>
               <w:rPr>
                 <w:rStyle w:val="Hyperlink"/>
                 <w:noProof/>
                 <w:lang w:val="sr-Latn-CS"/>
               </w:rPr>
-              <w:t>5.2 Aplikacija za upravljanje sistemom bioskopa</w:t>
+              <w:t>5.1.1 Registrovanje korisnika</w:t>
             </w:r>
             <w:r>
               <w:rPr>
@@ -1497,7 +1279,7 @@
                 <w:noProof/>
                 <w:webHidden/>
               </w:rPr>
-              <w:instrText xml:space="preserve"> PAGEREF _Toc38118902 \h </w:instrText>
+              <w:instrText xml:space="preserve"> PAGEREF _Toc42456213 \h </w:instrText>
             </w:r>
             <w:r>
               <w:rPr>
@@ -1517,367 +1299,7 @@
                 <w:noProof/>
                 <w:webHidden/>
               </w:rPr>
-              <w:t>7</w:t>
-            </w:r>
-            <w:r>
-              <w:rPr>
-                <w:noProof/>
-                <w:webHidden/>
-              </w:rPr>
-              <w:fldChar w:fldCharType="end"/>
-            </w:r>
-          </w:hyperlink>
-        </w:p>
-        <w:p>
-          <w:pPr>
-            <w:pStyle w:val="TOC2"/>
-            <w:tabs>
-              <w:tab w:val="right" w:leader="dot" w:pos="8835"/>
-            </w:tabs>
-            <w:ind w:left="720"/>
-            <w:rPr>
-              <w:rFonts w:asciiTheme="minorHAnsi" w:eastAsiaTheme="minorEastAsia" w:hAnsiTheme="minorHAnsi"/>
-              <w:noProof/>
-              <w:sz w:val="22"/>
-            </w:rPr>
-          </w:pPr>
-          <w:hyperlink w:anchor="_Toc38118903" w:history="1">
-            <w:r>
-              <w:rPr>
-                <w:rStyle w:val="Hyperlink"/>
-                <w:noProof/>
-                <w:lang w:val="sr-Latn-CS"/>
-              </w:rPr>
-              <w:t>5.2.1 Registrovanje korisnika na sistem</w:t>
-            </w:r>
-            <w:r>
-              <w:rPr>
-                <w:noProof/>
-                <w:webHidden/>
-              </w:rPr>
-              <w:tab/>
-            </w:r>
-            <w:r>
-              <w:rPr>
-                <w:noProof/>
-                <w:webHidden/>
-              </w:rPr>
-              <w:fldChar w:fldCharType="begin"/>
-            </w:r>
-            <w:r>
-              <w:rPr>
-                <w:noProof/>
-                <w:webHidden/>
-              </w:rPr>
-              <w:instrText xml:space="preserve"> PAGEREF _Toc38118903 \h </w:instrText>
-            </w:r>
-            <w:r>
-              <w:rPr>
-                <w:noProof/>
-                <w:webHidden/>
-              </w:rPr>
-            </w:r>
-            <w:r>
-              <w:rPr>
-                <w:noProof/>
-                <w:webHidden/>
-              </w:rPr>
-              <w:fldChar w:fldCharType="separate"/>
-            </w:r>
-            <w:r>
-              <w:rPr>
-                <w:noProof/>
-                <w:webHidden/>
-              </w:rPr>
-              <w:t>7</w:t>
-            </w:r>
-            <w:r>
-              <w:rPr>
-                <w:noProof/>
-                <w:webHidden/>
-              </w:rPr>
-              <w:fldChar w:fldCharType="end"/>
-            </w:r>
-          </w:hyperlink>
-        </w:p>
-        <w:p>
-          <w:pPr>
-            <w:pStyle w:val="TOC2"/>
-            <w:tabs>
-              <w:tab w:val="right" w:leader="dot" w:pos="8835"/>
-            </w:tabs>
-            <w:ind w:left="720"/>
-            <w:rPr>
-              <w:rFonts w:asciiTheme="minorHAnsi" w:eastAsiaTheme="minorEastAsia" w:hAnsiTheme="minorHAnsi"/>
-              <w:noProof/>
-              <w:sz w:val="22"/>
-            </w:rPr>
-          </w:pPr>
-          <w:hyperlink w:anchor="_Toc38118904" w:history="1">
-            <w:r>
-              <w:rPr>
-                <w:rStyle w:val="Hyperlink"/>
-                <w:noProof/>
-                <w:lang w:val="sr-Latn-CS"/>
-              </w:rPr>
-              <w:t>5.2.2 Logovanje administratora na sistem</w:t>
-            </w:r>
-            <w:r>
-              <w:rPr>
-                <w:noProof/>
-                <w:webHidden/>
-              </w:rPr>
-              <w:tab/>
-            </w:r>
-            <w:r>
-              <w:rPr>
-                <w:noProof/>
-                <w:webHidden/>
-              </w:rPr>
-              <w:fldChar w:fldCharType="begin"/>
-            </w:r>
-            <w:r>
-              <w:rPr>
-                <w:noProof/>
-                <w:webHidden/>
-              </w:rPr>
-              <w:instrText xml:space="preserve"> PAGEREF _Toc38118904 \h </w:instrText>
-            </w:r>
-            <w:r>
-              <w:rPr>
-                <w:noProof/>
-                <w:webHidden/>
-              </w:rPr>
-            </w:r>
-            <w:r>
-              <w:rPr>
-                <w:noProof/>
-                <w:webHidden/>
-              </w:rPr>
-              <w:fldChar w:fldCharType="separate"/>
-            </w:r>
-            <w:r>
-              <w:rPr>
-                <w:noProof/>
-                <w:webHidden/>
-              </w:rPr>
-              <w:t>7</w:t>
-            </w:r>
-            <w:r>
-              <w:rPr>
-                <w:noProof/>
-                <w:webHidden/>
-              </w:rPr>
-              <w:fldChar w:fldCharType="end"/>
-            </w:r>
-          </w:hyperlink>
-        </w:p>
-        <w:p>
-          <w:pPr>
-            <w:pStyle w:val="TOC2"/>
-            <w:tabs>
-              <w:tab w:val="right" w:leader="dot" w:pos="8835"/>
-            </w:tabs>
-            <w:ind w:left="720"/>
-            <w:rPr>
-              <w:rFonts w:asciiTheme="minorHAnsi" w:eastAsiaTheme="minorEastAsia" w:hAnsiTheme="minorHAnsi"/>
-              <w:noProof/>
-              <w:sz w:val="22"/>
-            </w:rPr>
-          </w:pPr>
-          <w:hyperlink w:anchor="_Toc38118905" w:history="1">
-            <w:r>
-              <w:rPr>
-                <w:rStyle w:val="Hyperlink"/>
-                <w:noProof/>
-                <w:lang w:val="sr-Latn-CS"/>
-              </w:rPr>
-              <w:t>5.2.3 Dodavanje novog filma u bazu</w:t>
-            </w:r>
-            <w:r>
-              <w:rPr>
-                <w:noProof/>
-                <w:webHidden/>
-              </w:rPr>
-              <w:tab/>
-            </w:r>
-            <w:r>
-              <w:rPr>
-                <w:noProof/>
-                <w:webHidden/>
-              </w:rPr>
-              <w:fldChar w:fldCharType="begin"/>
-            </w:r>
-            <w:r>
-              <w:rPr>
-                <w:noProof/>
-                <w:webHidden/>
-              </w:rPr>
-              <w:instrText xml:space="preserve"> PAGEREF _Toc38118905 \h </w:instrText>
-            </w:r>
-            <w:r>
-              <w:rPr>
-                <w:noProof/>
-                <w:webHidden/>
-              </w:rPr>
-            </w:r>
-            <w:r>
-              <w:rPr>
-                <w:noProof/>
-                <w:webHidden/>
-              </w:rPr>
-              <w:fldChar w:fldCharType="separate"/>
-            </w:r>
-            <w:r>
-              <w:rPr>
-                <w:noProof/>
-                <w:webHidden/>
-              </w:rPr>
-              <w:t>7</w:t>
-            </w:r>
-            <w:r>
-              <w:rPr>
-                <w:noProof/>
-                <w:webHidden/>
-              </w:rPr>
-              <w:fldChar w:fldCharType="end"/>
-            </w:r>
-          </w:hyperlink>
-        </w:p>
-        <w:p>
-          <w:pPr>
-            <w:pStyle w:val="TOC2"/>
-            <w:tabs>
-              <w:tab w:val="right" w:leader="dot" w:pos="8835"/>
-            </w:tabs>
-            <w:ind w:left="720"/>
-            <w:rPr>
-              <w:rFonts w:asciiTheme="minorHAnsi" w:eastAsiaTheme="minorEastAsia" w:hAnsiTheme="minorHAnsi"/>
-              <w:noProof/>
-              <w:sz w:val="22"/>
-            </w:rPr>
-          </w:pPr>
-          <w:hyperlink w:anchor="_Toc38118906" w:history="1">
-            <w:r>
-              <w:rPr>
-                <w:rStyle w:val="Hyperlink"/>
-                <w:noProof/>
-                <w:lang w:val="sr-Latn-CS"/>
-              </w:rPr>
-              <w:t>5.2.4 Pravljenje repertoara</w:t>
-            </w:r>
-            <w:r>
-              <w:rPr>
-                <w:noProof/>
-                <w:webHidden/>
-              </w:rPr>
-              <w:tab/>
-            </w:r>
-            <w:r>
-              <w:rPr>
-                <w:noProof/>
-                <w:webHidden/>
-              </w:rPr>
-              <w:fldChar w:fldCharType="begin"/>
-            </w:r>
-            <w:r>
-              <w:rPr>
-                <w:noProof/>
-                <w:webHidden/>
-              </w:rPr>
-              <w:instrText xml:space="preserve"> PAGEREF _Toc38118906 \h </w:instrText>
-            </w:r>
-            <w:r>
-              <w:rPr>
-                <w:noProof/>
-                <w:webHidden/>
-              </w:rPr>
-            </w:r>
-            <w:r>
-              <w:rPr>
-                <w:noProof/>
-                <w:webHidden/>
-              </w:rPr>
-              <w:fldChar w:fldCharType="separate"/>
-            </w:r>
-            <w:r>
-              <w:rPr>
-                <w:noProof/>
-                <w:webHidden/>
-              </w:rPr>
-              <w:t>8</w:t>
-            </w:r>
-            <w:r>
-              <w:rPr>
-                <w:noProof/>
-                <w:webHidden/>
-              </w:rPr>
-              <w:fldChar w:fldCharType="end"/>
-            </w:r>
-          </w:hyperlink>
-        </w:p>
-        <w:p>
-          <w:pPr>
-            <w:pStyle w:val="TOC2"/>
-            <w:tabs>
-              <w:tab w:val="right" w:leader="dot" w:pos="8835"/>
-            </w:tabs>
-            <w:ind w:left="720"/>
-            <w:rPr>
-              <w:rFonts w:asciiTheme="minorHAnsi" w:eastAsiaTheme="minorEastAsia" w:hAnsiTheme="minorHAnsi"/>
-              <w:noProof/>
-              <w:sz w:val="22"/>
-            </w:rPr>
-          </w:pPr>
-          <w:hyperlink w:anchor="_Toc38118907" w:history="1">
-            <w:r>
-              <w:rPr>
-                <w:rStyle w:val="Hyperlink"/>
-                <w:noProof/>
-                <w:lang w:val="sr-Latn-CS"/>
-              </w:rPr>
-              <w:t>5.2.5 Uklanjanje zaposlenog</w:t>
-            </w:r>
-            <w:r>
-              <w:rPr>
-                <w:noProof/>
-                <w:webHidden/>
-              </w:rPr>
-              <w:tab/>
-            </w:r>
-            <w:r>
-              <w:rPr>
-                <w:noProof/>
-                <w:webHidden/>
-              </w:rPr>
-              <w:fldChar w:fldCharType="begin"/>
-            </w:r>
-            <w:r>
-              <w:rPr>
-                <w:noProof/>
-                <w:webHidden/>
-              </w:rPr>
-              <w:instrText xml:space="preserve"> PAGEREF _Toc38118907 \h </w:instrText>
-            </w:r>
-            <w:r>
-              <w:rPr>
-                <w:noProof/>
-                <w:webHidden/>
-              </w:rPr>
-            </w:r>
-            <w:r>
-              <w:rPr>
-                <w:noProof/>
-                <w:webHidden/>
-              </w:rPr>
-              <w:fldChar w:fldCharType="separate"/>
-            </w:r>
-            <w:r>
-              <w:rPr>
-                <w:noProof/>
-                <w:webHidden/>
-              </w:rPr>
-              <w:t>8</w:t>
+              <w:t>6</w:t>
             </w:r>
             <w:r>
               <w:rPr>
@@ -1900,14 +1322,14 @@
               <w:sz w:val="22"/>
             </w:rPr>
           </w:pPr>
-          <w:hyperlink w:anchor="_Toc38118908" w:history="1">
+          <w:hyperlink w:anchor="_Toc42456214" w:history="1">
             <w:r>
               <w:rPr>
                 <w:rStyle w:val="Hyperlink"/>
                 <w:noProof/>
                 <w:lang w:val="sr-Latn-CS"/>
               </w:rPr>
-              <w:t>5.3 Aplikacija za radnika bioskopa</w:t>
+              <w:t>5.1.2 Prijavljivanje korisnika</w:t>
             </w:r>
             <w:r>
               <w:rPr>
@@ -1928,7 +1350,7 @@
                 <w:noProof/>
                 <w:webHidden/>
               </w:rPr>
-              <w:instrText xml:space="preserve"> PAGEREF _Toc38118908 \h </w:instrText>
+              <w:instrText xml:space="preserve"> PAGEREF _Toc42456214 \h </w:instrText>
             </w:r>
             <w:r>
               <w:rPr>
@@ -1948,7 +1370,7 @@
                 <w:noProof/>
                 <w:webHidden/>
               </w:rPr>
-              <w:t>8</w:t>
+              <w:t>7</w:t>
             </w:r>
             <w:r>
               <w:rPr>
@@ -1965,28 +1387,20 @@
             <w:tabs>
               <w:tab w:val="right" w:leader="dot" w:pos="8835"/>
             </w:tabs>
-            <w:ind w:left="720"/>
             <w:rPr>
               <w:rFonts w:asciiTheme="minorHAnsi" w:eastAsiaTheme="minorEastAsia" w:hAnsiTheme="minorHAnsi"/>
               <w:noProof/>
               <w:sz w:val="22"/>
             </w:rPr>
           </w:pPr>
-          <w:hyperlink w:anchor="_Toc38118909" w:history="1">
+          <w:hyperlink w:anchor="_Toc42456215" w:history="1">
             <w:r>
               <w:rPr>
                 <w:rStyle w:val="Hyperlink"/>
                 <w:noProof/>
                 <w:lang w:val="sr-Latn-CS"/>
               </w:rPr>
-              <w:t xml:space="preserve">5.3.1 </w:t>
-            </w:r>
-            <w:r>
-              <w:rPr>
-                <w:rStyle w:val="Hyperlink"/>
-                <w:noProof/>
-              </w:rPr>
-              <w:t>Prijava</w:t>
+              <w:t>5.1.3 Rezervacija i kupovina karata</w:t>
             </w:r>
             <w:r>
               <w:rPr>
@@ -2007,7 +1421,7 @@
                 <w:noProof/>
                 <w:webHidden/>
               </w:rPr>
-              <w:instrText xml:space="preserve"> PAGEREF _Toc38118909 \h </w:instrText>
+              <w:instrText xml:space="preserve"> PAGEREF _Toc42456215 \h </w:instrText>
             </w:r>
             <w:r>
               <w:rPr>
@@ -2027,7 +1441,7 @@
                 <w:noProof/>
                 <w:webHidden/>
               </w:rPr>
-              <w:t>8</w:t>
+              <w:t>7</w:t>
             </w:r>
             <w:r>
               <w:rPr>
@@ -2044,21 +1458,20 @@
             <w:tabs>
               <w:tab w:val="right" w:leader="dot" w:pos="8835"/>
             </w:tabs>
-            <w:ind w:left="720"/>
             <w:rPr>
               <w:rFonts w:asciiTheme="minorHAnsi" w:eastAsiaTheme="minorEastAsia" w:hAnsiTheme="minorHAnsi"/>
               <w:noProof/>
               <w:sz w:val="22"/>
             </w:rPr>
           </w:pPr>
-          <w:hyperlink w:anchor="_Toc38118910" w:history="1">
+          <w:hyperlink w:anchor="_Toc42456216" w:history="1">
             <w:r>
               <w:rPr>
                 <w:rStyle w:val="Hyperlink"/>
                 <w:noProof/>
                 <w:lang w:val="sr-Latn-CS"/>
               </w:rPr>
-              <w:t>5.3.2 Prodaja karata</w:t>
+              <w:t>5.1.4 Promena lozinke</w:t>
             </w:r>
             <w:r>
               <w:rPr>
@@ -2079,7 +1492,7 @@
                 <w:noProof/>
                 <w:webHidden/>
               </w:rPr>
-              <w:instrText xml:space="preserve"> PAGEREF _Toc38118910 \h </w:instrText>
+              <w:instrText xml:space="preserve"> PAGEREF _Toc42456216 \h </w:instrText>
             </w:r>
             <w:r>
               <w:rPr>
@@ -2099,7 +1512,7 @@
                 <w:noProof/>
                 <w:webHidden/>
               </w:rPr>
-              <w:t>8</w:t>
+              <w:t>7</w:t>
             </w:r>
             <w:r>
               <w:rPr>
@@ -2116,21 +1529,20 @@
             <w:tabs>
               <w:tab w:val="right" w:leader="dot" w:pos="8835"/>
             </w:tabs>
-            <w:ind w:left="720"/>
             <w:rPr>
               <w:rFonts w:asciiTheme="minorHAnsi" w:eastAsiaTheme="minorEastAsia" w:hAnsiTheme="minorHAnsi"/>
               <w:noProof/>
               <w:sz w:val="22"/>
             </w:rPr>
           </w:pPr>
-          <w:hyperlink w:anchor="_Toc38118911" w:history="1">
+          <w:hyperlink w:anchor="_Toc42456217" w:history="1">
             <w:r>
               <w:rPr>
                 <w:rStyle w:val="Hyperlink"/>
                 <w:noProof/>
                 <w:lang w:val="sr-Latn-CS"/>
               </w:rPr>
-              <w:t>5.3.3 Registrovanje Loyalty korisnika</w:t>
+              <w:t>5.1.5 Promena zaboravljene lozinke</w:t>
             </w:r>
             <w:r>
               <w:rPr>
@@ -2151,7 +1563,7 @@
                 <w:noProof/>
                 <w:webHidden/>
               </w:rPr>
-              <w:instrText xml:space="preserve"> PAGEREF _Toc38118911 \h </w:instrText>
+              <w:instrText xml:space="preserve"> PAGEREF _Toc42456217 \h </w:instrText>
             </w:r>
             <w:r>
               <w:rPr>
@@ -2171,7 +1583,740 @@
                 <w:noProof/>
                 <w:webHidden/>
               </w:rPr>
+              <w:t>7</w:t>
+            </w:r>
+            <w:r>
+              <w:rPr>
+                <w:noProof/>
+                <w:webHidden/>
+              </w:rPr>
+              <w:fldChar w:fldCharType="end"/>
+            </w:r>
+          </w:hyperlink>
+        </w:p>
+        <w:p>
+          <w:pPr>
+            <w:pStyle w:val="TOC2"/>
+            <w:tabs>
+              <w:tab w:val="right" w:leader="dot" w:pos="8835"/>
+            </w:tabs>
+            <w:rPr>
+              <w:rFonts w:asciiTheme="minorHAnsi" w:eastAsiaTheme="minorEastAsia" w:hAnsiTheme="minorHAnsi"/>
+              <w:noProof/>
+              <w:sz w:val="22"/>
+            </w:rPr>
+          </w:pPr>
+          <w:hyperlink w:anchor="_Toc42456218" w:history="1">
+            <w:r>
+              <w:rPr>
+                <w:rStyle w:val="Hyperlink"/>
+                <w:noProof/>
+                <w:lang w:val="sr-Latn-CS"/>
+              </w:rPr>
+              <w:t>5.2 Aplikacija za upravljanje sistemom bioskopa</w:t>
+            </w:r>
+            <w:r>
+              <w:rPr>
+                <w:noProof/>
+                <w:webHidden/>
+              </w:rPr>
+              <w:tab/>
+            </w:r>
+            <w:r>
+              <w:rPr>
+                <w:noProof/>
+                <w:webHidden/>
+              </w:rPr>
+              <w:fldChar w:fldCharType="begin"/>
+            </w:r>
+            <w:r>
+              <w:rPr>
+                <w:noProof/>
+                <w:webHidden/>
+              </w:rPr>
+              <w:instrText xml:space="preserve"> PAGEREF _Toc42456218 \h </w:instrText>
+            </w:r>
+            <w:r>
+              <w:rPr>
+                <w:noProof/>
+                <w:webHidden/>
+              </w:rPr>
+            </w:r>
+            <w:r>
+              <w:rPr>
+                <w:noProof/>
+                <w:webHidden/>
+              </w:rPr>
+              <w:fldChar w:fldCharType="separate"/>
+            </w:r>
+            <w:r>
+              <w:rPr>
+                <w:noProof/>
+                <w:webHidden/>
+              </w:rPr>
+              <w:t>7</w:t>
+            </w:r>
+            <w:r>
+              <w:rPr>
+                <w:noProof/>
+                <w:webHidden/>
+              </w:rPr>
+              <w:fldChar w:fldCharType="end"/>
+            </w:r>
+          </w:hyperlink>
+        </w:p>
+        <w:p>
+          <w:pPr>
+            <w:pStyle w:val="TOC2"/>
+            <w:tabs>
+              <w:tab w:val="right" w:leader="dot" w:pos="8835"/>
+            </w:tabs>
+            <w:rPr>
+              <w:rFonts w:asciiTheme="minorHAnsi" w:eastAsiaTheme="minorEastAsia" w:hAnsiTheme="minorHAnsi"/>
+              <w:noProof/>
+              <w:sz w:val="22"/>
+            </w:rPr>
+          </w:pPr>
+          <w:hyperlink w:anchor="_Toc42456219" w:history="1">
+            <w:r>
+              <w:rPr>
+                <w:rStyle w:val="Hyperlink"/>
+                <w:noProof/>
+                <w:lang w:val="sr-Latn-CS"/>
+              </w:rPr>
+              <w:t>5.2.1 Registrovanje korisnika na sistem</w:t>
+            </w:r>
+            <w:r>
+              <w:rPr>
+                <w:noProof/>
+                <w:webHidden/>
+              </w:rPr>
+              <w:tab/>
+            </w:r>
+            <w:r>
+              <w:rPr>
+                <w:noProof/>
+                <w:webHidden/>
+              </w:rPr>
+              <w:fldChar w:fldCharType="begin"/>
+            </w:r>
+            <w:r>
+              <w:rPr>
+                <w:noProof/>
+                <w:webHidden/>
+              </w:rPr>
+              <w:instrText xml:space="preserve"> PAGEREF _Toc42456219 \h </w:instrText>
+            </w:r>
+            <w:r>
+              <w:rPr>
+                <w:noProof/>
+                <w:webHidden/>
+              </w:rPr>
+            </w:r>
+            <w:r>
+              <w:rPr>
+                <w:noProof/>
+                <w:webHidden/>
+              </w:rPr>
+              <w:fldChar w:fldCharType="separate"/>
+            </w:r>
+            <w:r>
+              <w:rPr>
+                <w:noProof/>
+                <w:webHidden/>
+              </w:rPr>
+              <w:t>7</w:t>
+            </w:r>
+            <w:r>
+              <w:rPr>
+                <w:noProof/>
+                <w:webHidden/>
+              </w:rPr>
+              <w:fldChar w:fldCharType="end"/>
+            </w:r>
+          </w:hyperlink>
+        </w:p>
+        <w:p>
+          <w:pPr>
+            <w:pStyle w:val="TOC2"/>
+            <w:tabs>
+              <w:tab w:val="right" w:leader="dot" w:pos="8835"/>
+            </w:tabs>
+            <w:rPr>
+              <w:rFonts w:asciiTheme="minorHAnsi" w:eastAsiaTheme="minorEastAsia" w:hAnsiTheme="minorHAnsi"/>
+              <w:noProof/>
+              <w:sz w:val="22"/>
+            </w:rPr>
+          </w:pPr>
+          <w:hyperlink w:anchor="_Toc42456220" w:history="1">
+            <w:r>
+              <w:rPr>
+                <w:rStyle w:val="Hyperlink"/>
+                <w:noProof/>
+                <w:lang w:val="sr-Latn-CS"/>
+              </w:rPr>
+              <w:t>5.2.2 Logovanje administratora na sistem</w:t>
+            </w:r>
+            <w:r>
+              <w:rPr>
+                <w:noProof/>
+                <w:webHidden/>
+              </w:rPr>
+              <w:tab/>
+            </w:r>
+            <w:r>
+              <w:rPr>
+                <w:noProof/>
+                <w:webHidden/>
+              </w:rPr>
+              <w:fldChar w:fldCharType="begin"/>
+            </w:r>
+            <w:r>
+              <w:rPr>
+                <w:noProof/>
+                <w:webHidden/>
+              </w:rPr>
+              <w:instrText xml:space="preserve"> PAGEREF _Toc42456220 \h </w:instrText>
+            </w:r>
+            <w:r>
+              <w:rPr>
+                <w:noProof/>
+                <w:webHidden/>
+              </w:rPr>
+            </w:r>
+            <w:r>
+              <w:rPr>
+                <w:noProof/>
+                <w:webHidden/>
+              </w:rPr>
+              <w:fldChar w:fldCharType="separate"/>
+            </w:r>
+            <w:r>
+              <w:rPr>
+                <w:noProof/>
+                <w:webHidden/>
+              </w:rPr>
+              <w:t>7</w:t>
+            </w:r>
+            <w:r>
+              <w:rPr>
+                <w:noProof/>
+                <w:webHidden/>
+              </w:rPr>
+              <w:fldChar w:fldCharType="end"/>
+            </w:r>
+          </w:hyperlink>
+        </w:p>
+        <w:p>
+          <w:pPr>
+            <w:pStyle w:val="TOC2"/>
+            <w:tabs>
+              <w:tab w:val="right" w:leader="dot" w:pos="8835"/>
+            </w:tabs>
+            <w:rPr>
+              <w:rFonts w:asciiTheme="minorHAnsi" w:eastAsiaTheme="minorEastAsia" w:hAnsiTheme="minorHAnsi"/>
+              <w:noProof/>
+              <w:sz w:val="22"/>
+            </w:rPr>
+          </w:pPr>
+          <w:hyperlink w:anchor="_Toc42456221" w:history="1">
+            <w:r>
+              <w:rPr>
+                <w:rStyle w:val="Hyperlink"/>
+                <w:noProof/>
+                <w:lang w:val="sr-Latn-CS"/>
+              </w:rPr>
+              <w:t>5.2.3 Dodavanje novog filma u bazu</w:t>
+            </w:r>
+            <w:r>
+              <w:rPr>
+                <w:noProof/>
+                <w:webHidden/>
+              </w:rPr>
+              <w:tab/>
+            </w:r>
+            <w:r>
+              <w:rPr>
+                <w:noProof/>
+                <w:webHidden/>
+              </w:rPr>
+              <w:fldChar w:fldCharType="begin"/>
+            </w:r>
+            <w:r>
+              <w:rPr>
+                <w:noProof/>
+                <w:webHidden/>
+              </w:rPr>
+              <w:instrText xml:space="preserve"> PAGEREF _Toc42456221 \h </w:instrText>
+            </w:r>
+            <w:r>
+              <w:rPr>
+                <w:noProof/>
+                <w:webHidden/>
+              </w:rPr>
+            </w:r>
+            <w:r>
+              <w:rPr>
+                <w:noProof/>
+                <w:webHidden/>
+              </w:rPr>
+              <w:fldChar w:fldCharType="separate"/>
+            </w:r>
+            <w:r>
+              <w:rPr>
+                <w:noProof/>
+                <w:webHidden/>
+              </w:rPr>
               <w:t>8</w:t>
+            </w:r>
+            <w:r>
+              <w:rPr>
+                <w:noProof/>
+                <w:webHidden/>
+              </w:rPr>
+              <w:fldChar w:fldCharType="end"/>
+            </w:r>
+          </w:hyperlink>
+        </w:p>
+        <w:p>
+          <w:pPr>
+            <w:pStyle w:val="TOC2"/>
+            <w:tabs>
+              <w:tab w:val="right" w:leader="dot" w:pos="8835"/>
+            </w:tabs>
+            <w:rPr>
+              <w:rFonts w:asciiTheme="minorHAnsi" w:eastAsiaTheme="minorEastAsia" w:hAnsiTheme="minorHAnsi"/>
+              <w:noProof/>
+              <w:sz w:val="22"/>
+            </w:rPr>
+          </w:pPr>
+          <w:hyperlink w:anchor="_Toc42456222" w:history="1">
+            <w:r>
+              <w:rPr>
+                <w:rStyle w:val="Hyperlink"/>
+                <w:noProof/>
+                <w:lang w:val="sr-Latn-CS"/>
+              </w:rPr>
+              <w:t>5.2.4 Pravljenje repertoara</w:t>
+            </w:r>
+            <w:r>
+              <w:rPr>
+                <w:noProof/>
+                <w:webHidden/>
+              </w:rPr>
+              <w:tab/>
+            </w:r>
+            <w:r>
+              <w:rPr>
+                <w:noProof/>
+                <w:webHidden/>
+              </w:rPr>
+              <w:fldChar w:fldCharType="begin"/>
+            </w:r>
+            <w:r>
+              <w:rPr>
+                <w:noProof/>
+                <w:webHidden/>
+              </w:rPr>
+              <w:instrText xml:space="preserve"> PAGEREF _Toc42456222 \h </w:instrText>
+            </w:r>
+            <w:r>
+              <w:rPr>
+                <w:noProof/>
+                <w:webHidden/>
+              </w:rPr>
+            </w:r>
+            <w:r>
+              <w:rPr>
+                <w:noProof/>
+                <w:webHidden/>
+              </w:rPr>
+              <w:fldChar w:fldCharType="separate"/>
+            </w:r>
+            <w:r>
+              <w:rPr>
+                <w:noProof/>
+                <w:webHidden/>
+              </w:rPr>
+              <w:t>8</w:t>
+            </w:r>
+            <w:r>
+              <w:rPr>
+                <w:noProof/>
+                <w:webHidden/>
+              </w:rPr>
+              <w:fldChar w:fldCharType="end"/>
+            </w:r>
+          </w:hyperlink>
+        </w:p>
+        <w:p>
+          <w:pPr>
+            <w:pStyle w:val="TOC2"/>
+            <w:tabs>
+              <w:tab w:val="right" w:leader="dot" w:pos="8835"/>
+            </w:tabs>
+            <w:rPr>
+              <w:rFonts w:asciiTheme="minorHAnsi" w:eastAsiaTheme="minorEastAsia" w:hAnsiTheme="minorHAnsi"/>
+              <w:noProof/>
+              <w:sz w:val="22"/>
+            </w:rPr>
+          </w:pPr>
+          <w:hyperlink w:anchor="_Toc42456223" w:history="1">
+            <w:r>
+              <w:rPr>
+                <w:rStyle w:val="Hyperlink"/>
+                <w:noProof/>
+                <w:lang w:val="sr-Latn-CS"/>
+              </w:rPr>
+              <w:t>5.2.5 Uklanjanje zaposlenog</w:t>
+            </w:r>
+            <w:r>
+              <w:rPr>
+                <w:noProof/>
+                <w:webHidden/>
+              </w:rPr>
+              <w:tab/>
+            </w:r>
+            <w:r>
+              <w:rPr>
+                <w:noProof/>
+                <w:webHidden/>
+              </w:rPr>
+              <w:fldChar w:fldCharType="begin"/>
+            </w:r>
+            <w:r>
+              <w:rPr>
+                <w:noProof/>
+                <w:webHidden/>
+              </w:rPr>
+              <w:instrText xml:space="preserve"> PAGEREF _Toc42456223 \h </w:instrText>
+            </w:r>
+            <w:r>
+              <w:rPr>
+                <w:noProof/>
+                <w:webHidden/>
+              </w:rPr>
+            </w:r>
+            <w:r>
+              <w:rPr>
+                <w:noProof/>
+                <w:webHidden/>
+              </w:rPr>
+              <w:fldChar w:fldCharType="separate"/>
+            </w:r>
+            <w:r>
+              <w:rPr>
+                <w:noProof/>
+                <w:webHidden/>
+              </w:rPr>
+              <w:t>8</w:t>
+            </w:r>
+            <w:r>
+              <w:rPr>
+                <w:noProof/>
+                <w:webHidden/>
+              </w:rPr>
+              <w:fldChar w:fldCharType="end"/>
+            </w:r>
+          </w:hyperlink>
+        </w:p>
+        <w:p>
+          <w:pPr>
+            <w:pStyle w:val="TOC2"/>
+            <w:tabs>
+              <w:tab w:val="right" w:leader="dot" w:pos="8835"/>
+            </w:tabs>
+            <w:rPr>
+              <w:rFonts w:asciiTheme="minorHAnsi" w:eastAsiaTheme="minorEastAsia" w:hAnsiTheme="minorHAnsi"/>
+              <w:noProof/>
+              <w:sz w:val="22"/>
+            </w:rPr>
+          </w:pPr>
+          <w:hyperlink w:anchor="_Toc42456224" w:history="1">
+            <w:r>
+              <w:rPr>
+                <w:rStyle w:val="Hyperlink"/>
+                <w:noProof/>
+                <w:lang w:val="sr-Latn-CS"/>
+              </w:rPr>
+              <w:t>5.3 Aplikacija za radnika bioskopa</w:t>
+            </w:r>
+            <w:r>
+              <w:rPr>
+                <w:noProof/>
+                <w:webHidden/>
+              </w:rPr>
+              <w:tab/>
+            </w:r>
+            <w:r>
+              <w:rPr>
+                <w:noProof/>
+                <w:webHidden/>
+              </w:rPr>
+              <w:fldChar w:fldCharType="begin"/>
+            </w:r>
+            <w:r>
+              <w:rPr>
+                <w:noProof/>
+                <w:webHidden/>
+              </w:rPr>
+              <w:instrText xml:space="preserve"> PAGEREF _Toc42456224 \h </w:instrText>
+            </w:r>
+            <w:r>
+              <w:rPr>
+                <w:noProof/>
+                <w:webHidden/>
+              </w:rPr>
+            </w:r>
+            <w:r>
+              <w:rPr>
+                <w:noProof/>
+                <w:webHidden/>
+              </w:rPr>
+              <w:fldChar w:fldCharType="separate"/>
+            </w:r>
+            <w:r>
+              <w:rPr>
+                <w:noProof/>
+                <w:webHidden/>
+              </w:rPr>
+              <w:t>8</w:t>
+            </w:r>
+            <w:r>
+              <w:rPr>
+                <w:noProof/>
+                <w:webHidden/>
+              </w:rPr>
+              <w:fldChar w:fldCharType="end"/>
+            </w:r>
+          </w:hyperlink>
+        </w:p>
+        <w:p>
+          <w:pPr>
+            <w:pStyle w:val="TOC2"/>
+            <w:tabs>
+              <w:tab w:val="right" w:leader="dot" w:pos="8835"/>
+            </w:tabs>
+            <w:rPr>
+              <w:rFonts w:asciiTheme="minorHAnsi" w:eastAsiaTheme="minorEastAsia" w:hAnsiTheme="minorHAnsi"/>
+              <w:noProof/>
+              <w:sz w:val="22"/>
+            </w:rPr>
+          </w:pPr>
+          <w:hyperlink w:anchor="_Toc42456225" w:history="1">
+            <w:r>
+              <w:rPr>
+                <w:rStyle w:val="Hyperlink"/>
+                <w:noProof/>
+                <w:lang w:val="sr-Latn-CS"/>
+              </w:rPr>
+              <w:t xml:space="preserve">5.3.1 </w:t>
+            </w:r>
+            <w:r>
+              <w:rPr>
+                <w:rStyle w:val="Hyperlink"/>
+                <w:noProof/>
+              </w:rPr>
+              <w:t>Prijava</w:t>
+            </w:r>
+            <w:r>
+              <w:rPr>
+                <w:noProof/>
+                <w:webHidden/>
+              </w:rPr>
+              <w:tab/>
+            </w:r>
+            <w:r>
+              <w:rPr>
+                <w:noProof/>
+                <w:webHidden/>
+              </w:rPr>
+              <w:fldChar w:fldCharType="begin"/>
+            </w:r>
+            <w:r>
+              <w:rPr>
+                <w:noProof/>
+                <w:webHidden/>
+              </w:rPr>
+              <w:instrText xml:space="preserve"> PAGEREF _Toc42456225 \h </w:instrText>
+            </w:r>
+            <w:r>
+              <w:rPr>
+                <w:noProof/>
+                <w:webHidden/>
+              </w:rPr>
+            </w:r>
+            <w:r>
+              <w:rPr>
+                <w:noProof/>
+                <w:webHidden/>
+              </w:rPr>
+              <w:fldChar w:fldCharType="separate"/>
+            </w:r>
+            <w:r>
+              <w:rPr>
+                <w:noProof/>
+                <w:webHidden/>
+              </w:rPr>
+              <w:t>8</w:t>
+            </w:r>
+            <w:r>
+              <w:rPr>
+                <w:noProof/>
+                <w:webHidden/>
+              </w:rPr>
+              <w:fldChar w:fldCharType="end"/>
+            </w:r>
+          </w:hyperlink>
+        </w:p>
+        <w:p>
+          <w:pPr>
+            <w:pStyle w:val="TOC2"/>
+            <w:tabs>
+              <w:tab w:val="right" w:leader="dot" w:pos="8835"/>
+            </w:tabs>
+            <w:rPr>
+              <w:rFonts w:asciiTheme="minorHAnsi" w:eastAsiaTheme="minorEastAsia" w:hAnsiTheme="minorHAnsi"/>
+              <w:noProof/>
+              <w:sz w:val="22"/>
+            </w:rPr>
+          </w:pPr>
+          <w:hyperlink w:anchor="_Toc42456226" w:history="1">
+            <w:r>
+              <w:rPr>
+                <w:rStyle w:val="Hyperlink"/>
+                <w:noProof/>
+                <w:lang w:val="sr-Latn-CS"/>
+              </w:rPr>
+              <w:t>5.3.2 Prodaja karata</w:t>
+            </w:r>
+            <w:r>
+              <w:rPr>
+                <w:noProof/>
+                <w:webHidden/>
+              </w:rPr>
+              <w:tab/>
+            </w:r>
+            <w:r>
+              <w:rPr>
+                <w:noProof/>
+                <w:webHidden/>
+              </w:rPr>
+              <w:fldChar w:fldCharType="begin"/>
+            </w:r>
+            <w:r>
+              <w:rPr>
+                <w:noProof/>
+                <w:webHidden/>
+              </w:rPr>
+              <w:instrText xml:space="preserve"> PAGEREF _Toc42456226 \h </w:instrText>
+            </w:r>
+            <w:r>
+              <w:rPr>
+                <w:noProof/>
+                <w:webHidden/>
+              </w:rPr>
+            </w:r>
+            <w:r>
+              <w:rPr>
+                <w:noProof/>
+                <w:webHidden/>
+              </w:rPr>
+              <w:fldChar w:fldCharType="separate"/>
+            </w:r>
+            <w:r>
+              <w:rPr>
+                <w:noProof/>
+                <w:webHidden/>
+              </w:rPr>
+              <w:t>8</w:t>
+            </w:r>
+            <w:r>
+              <w:rPr>
+                <w:noProof/>
+                <w:webHidden/>
+              </w:rPr>
+              <w:fldChar w:fldCharType="end"/>
+            </w:r>
+          </w:hyperlink>
+        </w:p>
+        <w:p>
+          <w:pPr>
+            <w:pStyle w:val="TOC2"/>
+            <w:tabs>
+              <w:tab w:val="right" w:leader="dot" w:pos="8835"/>
+            </w:tabs>
+            <w:rPr>
+              <w:rFonts w:asciiTheme="minorHAnsi" w:eastAsiaTheme="minorEastAsia" w:hAnsiTheme="minorHAnsi"/>
+              <w:noProof/>
+              <w:sz w:val="22"/>
+            </w:rPr>
+          </w:pPr>
+          <w:hyperlink w:anchor="_Toc42456227" w:history="1">
+            <w:r>
+              <w:rPr>
+                <w:rStyle w:val="Hyperlink"/>
+                <w:noProof/>
+                <w:lang w:val="sr-Latn-CS"/>
+              </w:rPr>
+              <w:t>5.3.3 Registrovanje Loyal</w:t>
+            </w:r>
+            <w:r>
+              <w:rPr>
+                <w:rStyle w:val="Hyperlink"/>
+                <w:noProof/>
+                <w:lang w:val="sr-Latn-CS"/>
+              </w:rPr>
+              <w:t>t</w:t>
+            </w:r>
+            <w:r>
+              <w:rPr>
+                <w:rStyle w:val="Hyperlink"/>
+                <w:noProof/>
+                <w:lang w:val="sr-Latn-CS"/>
+              </w:rPr>
+              <w:t>y korisnika</w:t>
+            </w:r>
+            <w:r>
+              <w:rPr>
+                <w:noProof/>
+                <w:webHidden/>
+              </w:rPr>
+              <w:tab/>
+            </w:r>
+            <w:r>
+              <w:rPr>
+                <w:noProof/>
+                <w:webHidden/>
+              </w:rPr>
+              <w:fldChar w:fldCharType="begin"/>
+            </w:r>
+            <w:r>
+              <w:rPr>
+                <w:noProof/>
+                <w:webHidden/>
+              </w:rPr>
+              <w:instrText xml:space="preserve"> PAGEREF _Toc42456227 \h </w:instrText>
+            </w:r>
+            <w:r>
+              <w:rPr>
+                <w:noProof/>
+                <w:webHidden/>
+              </w:rPr>
+            </w:r>
+            <w:r>
+              <w:rPr>
+                <w:noProof/>
+                <w:webHidden/>
+              </w:rPr>
+              <w:fldChar w:fldCharType="separate"/>
+            </w:r>
+            <w:r>
+              <w:rPr>
+                <w:noProof/>
+                <w:webHidden/>
+              </w:rPr>
+              <w:t>9</w:t>
             </w:r>
             <w:r>
               <w:rPr>
@@ -2194,7 +2339,7 @@
               <w:sz w:val="22"/>
             </w:rPr>
           </w:pPr>
-          <w:hyperlink w:anchor="_Toc38118912" w:history="1">
+          <w:hyperlink w:anchor="_Toc42456228" w:history="1">
             <w:r>
               <w:rPr>
                 <w:rStyle w:val="Hyperlink"/>
@@ -2222,7 +2367,7 @@
                 <w:noProof/>
                 <w:webHidden/>
               </w:rPr>
-              <w:instrText xml:space="preserve"> PAGEREF _Toc38118912 \h </w:instrText>
+              <w:instrText xml:space="preserve"> PAGEREF _Toc42456228 \h </w:instrText>
             </w:r>
             <w:r>
               <w:rPr>
@@ -2265,7 +2410,7 @@
               <w:sz w:val="22"/>
             </w:rPr>
           </w:pPr>
-          <w:hyperlink w:anchor="_Toc38118913" w:history="1">
+          <w:hyperlink w:anchor="_Toc42456229" w:history="1">
             <w:r>
               <w:rPr>
                 <w:rStyle w:val="Hyperlink"/>
@@ -2293,7 +2438,7 @@
                 <w:noProof/>
                 <w:webHidden/>
               </w:rPr>
-              <w:instrText xml:space="preserve"> PAGEREF _Toc38118913 \h </w:instrText>
+              <w:instrText xml:space="preserve"> PAGEREF _Toc42456229 \h </w:instrText>
             </w:r>
             <w:r>
               <w:rPr>
@@ -2336,7 +2481,7 @@
               <w:sz w:val="22"/>
             </w:rPr>
           </w:pPr>
-          <w:hyperlink w:anchor="_Toc38118914" w:history="1">
+          <w:hyperlink w:anchor="_Toc42456230" w:history="1">
             <w:r>
               <w:rPr>
                 <w:rStyle w:val="Hyperlink"/>
@@ -2364,7 +2509,7 @@
                 <w:noProof/>
                 <w:webHidden/>
               </w:rPr>
-              <w:instrText xml:space="preserve"> PAGEREF _Toc38118914 \h </w:instrText>
+              <w:instrText xml:space="preserve"> PAGEREF _Toc42456230 \h </w:instrText>
             </w:r>
             <w:r>
               <w:rPr>
@@ -2407,7 +2552,7 @@
               <w:sz w:val="22"/>
             </w:rPr>
           </w:pPr>
-          <w:hyperlink w:anchor="_Toc38118915" w:history="1">
+          <w:hyperlink w:anchor="_Toc42456231" w:history="1">
             <w:r>
               <w:rPr>
                 <w:rStyle w:val="Hyperlink"/>
@@ -2435,7 +2580,7 @@
                 <w:noProof/>
                 <w:webHidden/>
               </w:rPr>
-              <w:instrText xml:space="preserve"> PAGEREF _Toc38118915 \h </w:instrText>
+              <w:instrText xml:space="preserve"> PAGEREF _Toc42456231 \h </w:instrText>
             </w:r>
             <w:r>
               <w:rPr>
@@ -2478,7 +2623,7 @@
               <w:sz w:val="22"/>
             </w:rPr>
           </w:pPr>
-          <w:hyperlink w:anchor="_Toc38118916" w:history="1">
+          <w:hyperlink w:anchor="_Toc42456232" w:history="1">
             <w:r>
               <w:rPr>
                 <w:rStyle w:val="Hyperlink"/>
@@ -2506,7 +2651,7 @@
                 <w:noProof/>
                 <w:webHidden/>
               </w:rPr>
-              <w:instrText xml:space="preserve"> PAGEREF _Toc38118916 \h </w:instrText>
+              <w:instrText xml:space="preserve"> PAGEREF _Toc42456232 \h </w:instrText>
             </w:r>
             <w:r>
               <w:rPr>
@@ -2549,7 +2694,7 @@
               <w:sz w:val="22"/>
             </w:rPr>
           </w:pPr>
-          <w:hyperlink w:anchor="_Toc38118917" w:history="1">
+          <w:hyperlink w:anchor="_Toc42456233" w:history="1">
             <w:r>
               <w:rPr>
                 <w:rStyle w:val="Hyperlink"/>
@@ -2577,7 +2722,7 @@
                 <w:noProof/>
                 <w:webHidden/>
               </w:rPr>
-              <w:instrText xml:space="preserve"> PAGEREF _Toc38118917 \h </w:instrText>
+              <w:instrText xml:space="preserve"> PAGEREF _Toc42456233 \h </w:instrText>
             </w:r>
             <w:r>
               <w:rPr>
@@ -2620,7 +2765,7 @@
               <w:sz w:val="22"/>
             </w:rPr>
           </w:pPr>
-          <w:hyperlink w:anchor="_Toc38118918" w:history="1">
+          <w:hyperlink w:anchor="_Toc42456234" w:history="1">
             <w:r>
               <w:rPr>
                 <w:rStyle w:val="Hyperlink"/>
@@ -2648,7 +2793,7 @@
                 <w:noProof/>
                 <w:webHidden/>
               </w:rPr>
-              <w:instrText xml:space="preserve"> PAGEREF _Toc38118918 \h </w:instrText>
+              <w:instrText xml:space="preserve"> PAGEREF _Toc42456234 \h </w:instrText>
             </w:r>
             <w:r>
               <w:rPr>
@@ -2691,7 +2836,7 @@
               <w:sz w:val="22"/>
             </w:rPr>
           </w:pPr>
-          <w:hyperlink w:anchor="_Toc38118919" w:history="1">
+          <w:hyperlink w:anchor="_Toc42456235" w:history="1">
             <w:r>
               <w:rPr>
                 <w:rStyle w:val="Hyperlink"/>
@@ -2719,7 +2864,7 @@
                 <w:noProof/>
                 <w:webHidden/>
               </w:rPr>
-              <w:instrText xml:space="preserve"> PAGEREF _Toc38118919 \h </w:instrText>
+              <w:instrText xml:space="preserve"> PAGEREF _Toc42456235 \h </w:instrText>
             </w:r>
             <w:r>
               <w:rPr>
@@ -2739,7 +2884,7 @@
                 <w:noProof/>
                 <w:webHidden/>
               </w:rPr>
-              <w:t>9</w:t>
+              <w:t>10</w:t>
             </w:r>
             <w:r>
               <w:rPr>
@@ -2762,7 +2907,7 @@
               <w:sz w:val="22"/>
             </w:rPr>
           </w:pPr>
-          <w:hyperlink w:anchor="_Toc38118920" w:history="1">
+          <w:hyperlink w:anchor="_Toc42456236" w:history="1">
             <w:r>
               <w:rPr>
                 <w:rStyle w:val="Hyperlink"/>
@@ -2790,7 +2935,7 @@
                 <w:noProof/>
                 <w:webHidden/>
               </w:rPr>
-              <w:instrText xml:space="preserve"> PAGEREF _Toc38118920 \h </w:instrText>
+              <w:instrText xml:space="preserve"> PAGEREF _Toc42456236 \h </w:instrText>
             </w:r>
             <w:r>
               <w:rPr>
@@ -2860,7 +3005,7 @@
           <w:lang w:val="sr-Latn-CS"/>
         </w:rPr>
       </w:pPr>
-      <w:bookmarkStart w:id="1" w:name="_Toc38118884"/>
+      <w:bookmarkStart w:id="0" w:name="_Toc42456198"/>
       <w:r>
         <w:rPr>
           <w:lang w:val="sr-Latn-CS"/>
@@ -2868,7 +3013,7 @@
         <w:lastRenderedPageBreak/>
         <w:t>Istorija izmena</w:t>
       </w:r>
-      <w:bookmarkEnd w:id="1"/>
+      <w:bookmarkEnd w:id="0"/>
     </w:p>
     <w:p>
       <w:pPr>
@@ -3183,6 +3328,12 @@
                 <w:lang w:val="sr-Latn-CS"/>
               </w:rPr>
             </w:pPr>
+            <w:r>
+              <w:rPr>
+                <w:lang w:val="sr-Latn-CS"/>
+              </w:rPr>
+              <w:t>07.06.2020.</w:t>
+            </w:r>
           </w:p>
         </w:tc>
         <w:tc>
@@ -3195,6 +3346,12 @@
                 <w:lang w:val="sr-Latn-CS"/>
               </w:rPr>
             </w:pPr>
+            <w:r>
+              <w:rPr>
+                <w:lang w:val="sr-Latn-CS"/>
+              </w:rPr>
+              <w:t>2.0</w:t>
+            </w:r>
           </w:p>
         </w:tc>
         <w:tc>
@@ -3207,6 +3364,12 @@
                 <w:lang w:val="sr-Latn-CS"/>
               </w:rPr>
             </w:pPr>
+            <w:r>
+              <w:rPr>
+                <w:lang w:val="sr-Latn-CS"/>
+              </w:rPr>
+              <w:t>Izmena opisa aplikacije nakon faze implementacije</w:t>
+            </w:r>
           </w:p>
         </w:tc>
         <w:tc>
@@ -3219,6 +3382,12 @@
                 <w:lang w:val="sr-Latn-CS"/>
               </w:rPr>
             </w:pPr>
+            <w:r>
+              <w:rPr>
+                <w:lang w:val="sr-Latn-CS"/>
+              </w:rPr>
+              <w:t>Nikola Krstić</w:t>
+            </w:r>
           </w:p>
         </w:tc>
       </w:tr>
@@ -3398,7 +3567,7 @@
           <w:lang w:val="sr-Latn-CS"/>
         </w:rPr>
       </w:pPr>
-      <w:bookmarkStart w:id="2" w:name="_Toc38118885"/>
+      <w:bookmarkStart w:id="1" w:name="_Toc42456199"/>
       <w:r>
         <w:rPr>
           <w:lang w:val="sr-Latn-CS"/>
@@ -3406,6 +3575,35 @@
         <w:lastRenderedPageBreak/>
         <w:t>1. Uvod</w:t>
       </w:r>
+      <w:bookmarkEnd w:id="1"/>
+    </w:p>
+    <w:p>
+      <w:pPr>
+        <w:rPr>
+          <w:lang w:val="sr-Latn-CS"/>
+        </w:rPr>
+      </w:pPr>
+    </w:p>
+    <w:p>
+      <w:pPr>
+        <w:pStyle w:val="Heading2"/>
+        <w:rPr>
+          <w:lang w:val="sr-Latn-CS"/>
+        </w:rPr>
+      </w:pPr>
+      <w:r>
+        <w:rPr>
+          <w:lang w:val="sr-Latn-CS"/>
+        </w:rPr>
+        <w:tab/>
+      </w:r>
+      <w:bookmarkStart w:id="2" w:name="_Toc42456200"/>
+      <w:r>
+        <w:rPr>
+          <w:lang w:val="sr-Latn-CS"/>
+        </w:rPr>
+        <w:t>1.1 Rezime</w:t>
+      </w:r>
       <w:bookmarkEnd w:id="2"/>
     </w:p>
     <w:p>
@@ -3417,6 +3615,87 @@
     </w:p>
     <w:p>
       <w:pPr>
+        <w:rPr>
+          <w:lang w:val="sr-Latn-CS"/>
+        </w:rPr>
+      </w:pPr>
+      <w:r>
+        <w:rPr>
+          <w:lang w:val="sr-Latn-CS"/>
+        </w:rPr>
+        <w:tab/>
+      </w:r>
+      <w:r>
+        <w:rPr>
+          <w:lang w:val="sr-Latn-CS"/>
+        </w:rPr>
+        <w:t>Aplikacija je namenjena ljubitieljima bioskopa, kao i samom osoblju istog.</w:t>
+      </w:r>
+    </w:p>
+    <w:p>
+      <w:pPr>
+        <w:rPr>
+          <w:lang w:val="sr-Latn-CS"/>
+        </w:rPr>
+      </w:pPr>
+      <w:r>
+        <w:rPr>
+          <w:lang w:val="sr-Latn-CS"/>
+        </w:rPr>
+        <w:tab/>
+      </w:r>
+      <w:r>
+        <w:rPr>
+          <w:lang w:val="sr-Latn-CS"/>
+        </w:rPr>
+        <w:t xml:space="preserve">Cilj aplikacije je da olaksa odabir zeljenog filma,i poboljsa korisnicko iskustvo, sa </w:t>
+      </w:r>
+      <w:r>
+        <w:rPr>
+          <w:lang w:val="sr-Latn-CS"/>
+        </w:rPr>
+        <w:tab/>
+      </w:r>
+      <w:r>
+        <w:rPr>
+          <w:lang w:val="sr-Latn-CS"/>
+        </w:rPr>
+        <w:t>korisnicke strane,</w:t>
+      </w:r>
+      <w:r>
+        <w:rPr>
+          <w:lang w:val="sr-Latn-CS"/>
+        </w:rPr>
+        <w:t xml:space="preserve"> </w:t>
+      </w:r>
+      <w:r>
+        <w:rPr>
+          <w:lang w:val="sr-Latn-CS"/>
+        </w:rPr>
+        <w:t xml:space="preserve">a olaksa i poveca efikasnost u upravljanju resursima i osobljem sa </w:t>
+      </w:r>
+      <w:r>
+        <w:rPr>
+          <w:lang w:val="sr-Latn-CS"/>
+        </w:rPr>
+        <w:tab/>
+      </w:r>
+      <w:r>
+        <w:rPr>
+          <w:lang w:val="sr-Latn-CS"/>
+        </w:rPr>
+        <w:t>strane zaposlenog i upravnika bioskopa.</w:t>
+      </w:r>
+    </w:p>
+    <w:p>
+      <w:pPr>
+        <w:rPr>
+          <w:lang w:val="sr-Latn-CS"/>
+        </w:rPr>
+      </w:pPr>
+    </w:p>
+    <w:p>
+      <w:pPr>
         <w:pStyle w:val="Heading2"/>
         <w:rPr>
           <w:lang w:val="sr-Latn-CS"/>
@@ -3428,124 +3707,14 @@
         </w:rPr>
         <w:tab/>
       </w:r>
-      <w:bookmarkStart w:id="3" w:name="_Toc38118886"/>
-      <w:r>
-        <w:rPr>
-          <w:lang w:val="sr-Latn-CS"/>
-        </w:rPr>
-        <w:t>1.1 Rezime</w:t>
+      <w:bookmarkStart w:id="3" w:name="_Toc42456201"/>
+      <w:r>
+        <w:rPr>
+          <w:lang w:val="sr-Latn-CS"/>
+        </w:rPr>
+        <w:t>1.2 Namena dokumenta i ciljne grupe</w:t>
       </w:r>
       <w:bookmarkEnd w:id="3"/>
-    </w:p>
-    <w:p>
-      <w:pPr>
-        <w:rPr>
-          <w:lang w:val="sr-Latn-CS"/>
-        </w:rPr>
-      </w:pPr>
-    </w:p>
-    <w:p>
-      <w:pPr>
-        <w:rPr>
-          <w:lang w:val="sr-Latn-CS"/>
-        </w:rPr>
-      </w:pPr>
-      <w:r>
-        <w:rPr>
-          <w:lang w:val="sr-Latn-CS"/>
-        </w:rPr>
-        <w:tab/>
-      </w:r>
-      <w:r>
-        <w:rPr>
-          <w:lang w:val="sr-Latn-CS"/>
-        </w:rPr>
-        <w:t>Aplikacija je namenjena ljubitieljima bioskopa, kao i samom osoblju istog.</w:t>
-      </w:r>
-    </w:p>
-    <w:p>
-      <w:pPr>
-        <w:rPr>
-          <w:lang w:val="sr-Latn-CS"/>
-        </w:rPr>
-      </w:pPr>
-      <w:r>
-        <w:rPr>
-          <w:lang w:val="sr-Latn-CS"/>
-        </w:rPr>
-        <w:tab/>
-      </w:r>
-      <w:r>
-        <w:rPr>
-          <w:lang w:val="sr-Latn-CS"/>
-        </w:rPr>
-        <w:t xml:space="preserve">Cilj aplikacije je da olaksa odabir zeljenog filma,i poboljsa korisnicko iskustvo, sa </w:t>
-      </w:r>
-      <w:r>
-        <w:rPr>
-          <w:lang w:val="sr-Latn-CS"/>
-        </w:rPr>
-        <w:tab/>
-      </w:r>
-      <w:r>
-        <w:rPr>
-          <w:lang w:val="sr-Latn-CS"/>
-        </w:rPr>
-        <w:t>korisnicke strane,</w:t>
-      </w:r>
-      <w:r>
-        <w:rPr>
-          <w:lang w:val="sr-Latn-CS"/>
-        </w:rPr>
-        <w:t xml:space="preserve"> </w:t>
-      </w:r>
-      <w:r>
-        <w:rPr>
-          <w:lang w:val="sr-Latn-CS"/>
-        </w:rPr>
-        <w:t xml:space="preserve">a olaksa i poveca efikasnost u upravljanju resursima i osobljem sa </w:t>
-      </w:r>
-      <w:r>
-        <w:rPr>
-          <w:lang w:val="sr-Latn-CS"/>
-        </w:rPr>
-        <w:tab/>
-      </w:r>
-      <w:r>
-        <w:rPr>
-          <w:lang w:val="sr-Latn-CS"/>
-        </w:rPr>
-        <w:t>strane zaposlenog i upravnika bioskopa.</w:t>
-      </w:r>
-    </w:p>
-    <w:p>
-      <w:pPr>
-        <w:rPr>
-          <w:lang w:val="sr-Latn-CS"/>
-        </w:rPr>
-      </w:pPr>
-    </w:p>
-    <w:p>
-      <w:pPr>
-        <w:pStyle w:val="Heading2"/>
-        <w:rPr>
-          <w:lang w:val="sr-Latn-CS"/>
-        </w:rPr>
-      </w:pPr>
-      <w:r>
-        <w:rPr>
-          <w:lang w:val="sr-Latn-CS"/>
-        </w:rPr>
-        <w:tab/>
-      </w:r>
-      <w:bookmarkStart w:id="4" w:name="_Toc38118887"/>
-      <w:r>
-        <w:rPr>
-          <w:lang w:val="sr-Latn-CS"/>
-        </w:rPr>
-        <w:t>1.2 Namena dokumenta i ciljne grupe</w:t>
-      </w:r>
-      <w:bookmarkEnd w:id="4"/>
     </w:p>
     <w:p>
       <w:pPr>
@@ -3589,255 +3758,255 @@
           <w:lang w:val="sr-Latn-CS"/>
         </w:rPr>
       </w:pPr>
-      <w:bookmarkStart w:id="5" w:name="_Toc38118888"/>
+      <w:bookmarkStart w:id="4" w:name="_Toc42456202"/>
       <w:r>
         <w:rPr>
           <w:lang w:val="sr-Latn-CS"/>
         </w:rPr>
         <w:t>2. Opis problema</w:t>
       </w:r>
+      <w:bookmarkEnd w:id="4"/>
+    </w:p>
+    <w:p>
+      <w:pPr>
+        <w:rPr>
+          <w:lang w:val="sr-Latn-CS"/>
+        </w:rPr>
+      </w:pPr>
+    </w:p>
+    <w:p>
+      <w:pPr>
+        <w:rPr>
+          <w:lang w:val="sr-Latn-CS"/>
+        </w:rPr>
+      </w:pPr>
+      <w:r>
+        <w:rPr>
+          <w:lang w:val="sr-Latn-CS"/>
+        </w:rPr>
+        <w:t xml:space="preserve">Sa napretkom tehnologije menjaju se svi segmenti društva. Bioskop, definitivno kao </w:t>
+      </w:r>
+      <w:r>
+        <w:rPr>
+          <w:lang w:val="sr-Latn-CS"/>
+        </w:rPr>
+        <w:t>takav</w:t>
+      </w:r>
+      <w:r>
+        <w:rPr>
+          <w:lang w:val="sr-Latn-CS"/>
+        </w:rPr>
+        <w:t>, naišao je na nove zahteve i očekivanja koje jedan posetilac tj. korisnik</w:t>
+      </w:r>
+      <w:r>
+        <w:rPr>
+          <w:lang w:val="sr-Latn-CS"/>
+        </w:rPr>
+        <w:t xml:space="preserve"> ali i zaposleni</w:t>
+      </w:r>
+      <w:r>
+        <w:rPr>
+          <w:lang w:val="sr-Latn-CS"/>
+        </w:rPr>
+        <w:t xml:space="preserve"> postavlja. Nikome vise nije potrebn</w:t>
+      </w:r>
+      <w:r>
+        <w:rPr>
+          <w:lang w:val="sr-Latn-CS"/>
+        </w:rPr>
+        <w:t>a biletarnica, niti fina gospođ</w:t>
+      </w:r>
+      <w:r>
+        <w:rPr>
+          <w:lang w:val="sr-Latn-CS"/>
+        </w:rPr>
+        <w:t>a u istoj, koja ce od 9h do 18h prodavati k</w:t>
+      </w:r>
+      <w:r>
+        <w:rPr>
+          <w:lang w:val="sr-Latn-CS"/>
+        </w:rPr>
+        <w:t>arte za filmove...niko vise ne č</w:t>
+      </w:r>
+      <w:r>
+        <w:rPr>
+          <w:lang w:val="sr-Latn-CS"/>
+        </w:rPr>
+        <w:t>ita novine kako bi saznao koji se filmovi daju</w:t>
+      </w:r>
+      <w:r>
+        <w:rPr>
+          <w:lang w:val="sr-Latn-CS"/>
+        </w:rPr>
+        <w:t xml:space="preserve"> to več</w:t>
+      </w:r>
+      <w:r>
+        <w:rPr>
+          <w:lang w:val="sr-Latn-CS"/>
+        </w:rPr>
+        <w:t>e</w:t>
+      </w:r>
+      <w:r>
+        <w:rPr>
+          <w:lang w:val="sr-Latn-CS"/>
+        </w:rPr>
+        <w:t>...niko vise ne zove tel</w:t>
+      </w:r>
+      <w:r>
+        <w:rPr>
+          <w:lang w:val="sr-Latn-CS"/>
+        </w:rPr>
+        <w:t>efonom, istu onu gospođ</w:t>
+      </w:r>
+      <w:r>
+        <w:rPr>
+          <w:lang w:val="sr-Latn-CS"/>
+        </w:rPr>
+        <w:t>u, kako bi rezervisao karte...</w:t>
+      </w:r>
+    </w:p>
+    <w:p>
+      <w:pPr>
+        <w:rPr>
+          <w:lang w:val="sr-Latn-CS"/>
+        </w:rPr>
+      </w:pPr>
+      <w:r>
+        <w:rPr>
+          <w:lang w:val="sr-Latn-CS"/>
+        </w:rPr>
+        <w:t>Takođ</w:t>
+      </w:r>
+      <w:r>
+        <w:rPr>
+          <w:lang w:val="sr-Latn-CS"/>
+        </w:rPr>
+        <w:t>e, niko vise ručno</w:t>
+      </w:r>
+      <w:r>
+        <w:rPr>
+          <w:lang w:val="sr-Latn-CS"/>
+        </w:rPr>
+        <w:t xml:space="preserve"> ne proverava</w:t>
+      </w:r>
+      <w:r>
+        <w:rPr>
+          <w:lang w:val="sr-Latn-CS"/>
+        </w:rPr>
+        <w:t xml:space="preserve"> da li je neko član </w:t>
+      </w:r>
+      <w:r>
+        <w:rPr>
+          <w:lang w:val="sr-Latn-CS"/>
+        </w:rPr>
+        <w:t xml:space="preserve">fan </w:t>
+      </w:r>
+      <w:r>
+        <w:rPr>
+          <w:lang w:val="sr-Latn-CS"/>
+        </w:rPr>
+        <w:t>kluba ili nije...</w:t>
+      </w:r>
+      <w:r>
+        <w:rPr>
+          <w:lang w:val="sr-Latn-CS"/>
+        </w:rPr>
+        <w:t>kao š</w:t>
+      </w:r>
+      <w:r>
+        <w:rPr>
+          <w:lang w:val="sr-Latn-CS"/>
+        </w:rPr>
+        <w:t xml:space="preserve">to se ni novi zaposleni, ali </w:t>
+      </w:r>
+      <w:r>
+        <w:rPr>
+          <w:lang w:val="sr-Latn-CS"/>
+        </w:rPr>
+        <w:t>n</w:t>
+      </w:r>
+      <w:r>
+        <w:rPr>
+          <w:lang w:val="sr-Latn-CS"/>
+        </w:rPr>
+        <w:t>i novi filmovi i repertoari više ne dodaju ručno popunjavanjem kojekakvi</w:t>
+      </w:r>
+      <w:r>
+        <w:rPr>
+          <w:lang w:val="sr-Latn-CS"/>
+        </w:rPr>
+        <w:t>h papira i formulara, a naknadn</w:t>
+      </w:r>
+      <w:r>
+        <w:rPr>
+          <w:lang w:val="sr-Latn-CS"/>
+        </w:rPr>
+        <w:t>o</w:t>
+      </w:r>
+      <w:r>
+        <w:rPr>
+          <w:lang w:val="sr-Latn-CS"/>
+        </w:rPr>
+        <w:t xml:space="preserve"> pečatiraju i zavode u nekakve arhive...Korisnik našeg softvera za bioskop biće uskraćen za sve ove probleme, koristeći moderan i za korisnika prijatan, a radnika intuitivan sistem kako bi što prijatnije tj. efikasnije proveo svoje slobodno tj. radno vreme.</w:t>
+      </w:r>
+    </w:p>
+    <w:p>
+      <w:pPr>
+        <w:rPr>
+          <w:lang w:val="sr-Latn-CS"/>
+        </w:rPr>
+      </w:pPr>
+    </w:p>
+    <w:p>
+      <w:pPr>
+        <w:pStyle w:val="Heading1"/>
+        <w:rPr>
+          <w:lang w:val="sr-Latn-CS"/>
+        </w:rPr>
+      </w:pPr>
+      <w:bookmarkStart w:id="5" w:name="_Toc42456203"/>
+      <w:r>
+        <w:rPr>
+          <w:lang w:val="sr-Latn-CS"/>
+        </w:rPr>
+        <w:t>3. Kategorije korisnika</w:t>
+      </w:r>
       <w:bookmarkEnd w:id="5"/>
-    </w:p>
-    <w:p>
-      <w:pPr>
-        <w:rPr>
-          <w:lang w:val="sr-Latn-CS"/>
-        </w:rPr>
-      </w:pPr>
-    </w:p>
-    <w:p>
-      <w:pPr>
-        <w:rPr>
-          <w:lang w:val="sr-Latn-CS"/>
-        </w:rPr>
-      </w:pPr>
-      <w:r>
-        <w:rPr>
-          <w:lang w:val="sr-Latn-CS"/>
-        </w:rPr>
-        <w:t xml:space="preserve">Sa napretkom tehnologije menjaju se svi segmenti društva. Bioskop, definitivno kao </w:t>
-      </w:r>
-      <w:r>
-        <w:rPr>
-          <w:lang w:val="sr-Latn-CS"/>
-        </w:rPr>
-        <w:t>takav</w:t>
-      </w:r>
-      <w:r>
-        <w:rPr>
-          <w:lang w:val="sr-Latn-CS"/>
-        </w:rPr>
-        <w:t>, naišao je na nove zahteve i očekivanja koje jedan posetilac tj. korisnik</w:t>
-      </w:r>
-      <w:r>
-        <w:rPr>
-          <w:lang w:val="sr-Latn-CS"/>
-        </w:rPr>
-        <w:t xml:space="preserve"> ali i zaposleni</w:t>
-      </w:r>
-      <w:r>
-        <w:rPr>
-          <w:lang w:val="sr-Latn-CS"/>
-        </w:rPr>
-        <w:t xml:space="preserve"> postavlja. Nikome vise nije potrebn</w:t>
-      </w:r>
-      <w:r>
-        <w:rPr>
-          <w:lang w:val="sr-Latn-CS"/>
-        </w:rPr>
-        <w:t>a biletarnica, niti fina gospođ</w:t>
-      </w:r>
-      <w:r>
-        <w:rPr>
-          <w:lang w:val="sr-Latn-CS"/>
-        </w:rPr>
-        <w:t>a u istoj, koja ce od 9h do 18h prodavati k</w:t>
-      </w:r>
-      <w:r>
-        <w:rPr>
-          <w:lang w:val="sr-Latn-CS"/>
-        </w:rPr>
-        <w:t>arte za filmove...niko vise ne č</w:t>
-      </w:r>
-      <w:r>
-        <w:rPr>
-          <w:lang w:val="sr-Latn-CS"/>
-        </w:rPr>
-        <w:t>ita novine kako bi saznao koji se filmovi daju</w:t>
-      </w:r>
-      <w:r>
-        <w:rPr>
-          <w:lang w:val="sr-Latn-CS"/>
-        </w:rPr>
-        <w:t xml:space="preserve"> to več</w:t>
-      </w:r>
-      <w:r>
-        <w:rPr>
-          <w:lang w:val="sr-Latn-CS"/>
-        </w:rPr>
-        <w:t>e</w:t>
-      </w:r>
-      <w:r>
-        <w:rPr>
-          <w:lang w:val="sr-Latn-CS"/>
-        </w:rPr>
-        <w:t>...niko vise ne zove tel</w:t>
-      </w:r>
-      <w:r>
-        <w:rPr>
-          <w:lang w:val="sr-Latn-CS"/>
-        </w:rPr>
-        <w:t>efonom, istu onu gospođ</w:t>
-      </w:r>
-      <w:r>
-        <w:rPr>
-          <w:lang w:val="sr-Latn-CS"/>
-        </w:rPr>
-        <w:t>u, kako bi rezervisao karte...</w:t>
-      </w:r>
-    </w:p>
-    <w:p>
-      <w:pPr>
-        <w:rPr>
-          <w:lang w:val="sr-Latn-CS"/>
-        </w:rPr>
-      </w:pPr>
-      <w:r>
-        <w:rPr>
-          <w:lang w:val="sr-Latn-CS"/>
-        </w:rPr>
-        <w:t>Takođ</w:t>
-      </w:r>
-      <w:r>
-        <w:rPr>
-          <w:lang w:val="sr-Latn-CS"/>
-        </w:rPr>
-        <w:t>e, niko vise ručno</w:t>
-      </w:r>
-      <w:r>
-        <w:rPr>
-          <w:lang w:val="sr-Latn-CS"/>
-        </w:rPr>
-        <w:t xml:space="preserve"> ne proverava</w:t>
-      </w:r>
-      <w:r>
-        <w:rPr>
-          <w:lang w:val="sr-Latn-CS"/>
-        </w:rPr>
-        <w:t xml:space="preserve"> da li je neko član </w:t>
-      </w:r>
-      <w:r>
-        <w:rPr>
-          <w:lang w:val="sr-Latn-CS"/>
-        </w:rPr>
-        <w:t xml:space="preserve">fan </w:t>
-      </w:r>
-      <w:r>
-        <w:rPr>
-          <w:lang w:val="sr-Latn-CS"/>
-        </w:rPr>
-        <w:t>kluba ili nije...</w:t>
-      </w:r>
-      <w:r>
-        <w:rPr>
-          <w:lang w:val="sr-Latn-CS"/>
-        </w:rPr>
-        <w:t>kao š</w:t>
-      </w:r>
-      <w:r>
-        <w:rPr>
-          <w:lang w:val="sr-Latn-CS"/>
-        </w:rPr>
-        <w:t xml:space="preserve">to se ni novi zaposleni, ali </w:t>
-      </w:r>
-      <w:r>
-        <w:rPr>
-          <w:lang w:val="sr-Latn-CS"/>
-        </w:rPr>
-        <w:t>n</w:t>
-      </w:r>
-      <w:r>
-        <w:rPr>
-          <w:lang w:val="sr-Latn-CS"/>
-        </w:rPr>
-        <w:t>i novi filmovi i repertoari više ne dodaju ručno popunjavanjem kojekakvi</w:t>
-      </w:r>
-      <w:r>
-        <w:rPr>
-          <w:lang w:val="sr-Latn-CS"/>
-        </w:rPr>
-        <w:t>h papira i formulara, a naknadn</w:t>
-      </w:r>
-      <w:r>
-        <w:rPr>
-          <w:lang w:val="sr-Latn-CS"/>
-        </w:rPr>
-        <w:t>o</w:t>
-      </w:r>
-      <w:r>
-        <w:rPr>
-          <w:lang w:val="sr-Latn-CS"/>
-        </w:rPr>
-        <w:t xml:space="preserve"> pečatiraju i zavode u nekakve arhive...Korisnik našeg softvera za bioskop biće uskraćen za sve ove probleme, koristeći moderan i za korisnika prijatan, a radnika intuitivan sistem kako bi što prijatnije tj. efikasnije proveo svoje slobodno tj. radno vreme.</w:t>
-      </w:r>
-    </w:p>
-    <w:p>
-      <w:pPr>
-        <w:rPr>
-          <w:lang w:val="sr-Latn-CS"/>
-        </w:rPr>
-      </w:pPr>
-    </w:p>
-    <w:p>
-      <w:pPr>
-        <w:pStyle w:val="Heading1"/>
-        <w:rPr>
-          <w:lang w:val="sr-Latn-CS"/>
-        </w:rPr>
-      </w:pPr>
-      <w:bookmarkStart w:id="6" w:name="_Toc38118889"/>
-      <w:r>
-        <w:rPr>
-          <w:lang w:val="sr-Latn-CS"/>
-        </w:rPr>
-        <w:t>3. Kategorije korisnika</w:t>
+      <w:r>
+        <w:rPr>
+          <w:lang w:val="sr-Latn-CS"/>
+        </w:rPr>
+        <w:t xml:space="preserve"> </w:t>
+      </w:r>
+    </w:p>
+    <w:p>
+      <w:pPr>
+        <w:rPr>
+          <w:lang w:val="sr-Latn-CS"/>
+        </w:rPr>
+      </w:pPr>
+    </w:p>
+    <w:p>
+      <w:pPr>
+        <w:pStyle w:val="Heading2"/>
+        <w:rPr>
+          <w:lang w:val="sr-Latn-CS"/>
+        </w:rPr>
+      </w:pPr>
+      <w:r>
+        <w:rPr>
+          <w:lang w:val="sr-Latn-CS"/>
+        </w:rPr>
+        <w:tab/>
+      </w:r>
+      <w:bookmarkStart w:id="6" w:name="_Toc42456204"/>
+      <w:r>
+        <w:rPr>
+          <w:lang w:val="sr-Latn-CS"/>
+        </w:rPr>
+        <w:t>3.1 Gost sajta</w:t>
       </w:r>
       <w:bookmarkEnd w:id="6"/>
-      <w:r>
-        <w:rPr>
-          <w:lang w:val="sr-Latn-CS"/>
-        </w:rPr>
-        <w:t xml:space="preserve"> </w:t>
-      </w:r>
-    </w:p>
-    <w:p>
-      <w:pPr>
-        <w:rPr>
-          <w:lang w:val="sr-Latn-CS"/>
-        </w:rPr>
-      </w:pPr>
-    </w:p>
-    <w:p>
-      <w:pPr>
-        <w:pStyle w:val="Heading2"/>
-        <w:rPr>
-          <w:lang w:val="sr-Latn-CS"/>
-        </w:rPr>
-      </w:pPr>
-      <w:r>
-        <w:rPr>
-          <w:lang w:val="sr-Latn-CS"/>
-        </w:rPr>
-        <w:tab/>
-      </w:r>
-      <w:bookmarkStart w:id="7" w:name="_Toc38118890"/>
-      <w:r>
-        <w:rPr>
-          <w:lang w:val="sr-Latn-CS"/>
-        </w:rPr>
-        <w:t>3.1 Gost sajta</w:t>
-      </w:r>
-      <w:bookmarkEnd w:id="7"/>
     </w:p>
     <w:p>
       <w:pPr>
@@ -3901,148 +4070,148 @@
         <w:lastRenderedPageBreak/>
         <w:tab/>
       </w:r>
-      <w:bookmarkStart w:id="8" w:name="_Toc38118891"/>
+      <w:bookmarkStart w:id="7" w:name="_Toc42456205"/>
       <w:r>
         <w:rPr>
           <w:lang w:val="sr-Latn-CS"/>
         </w:rPr>
         <w:t>3.2 Registrovani korisnik</w:t>
       </w:r>
+      <w:bookmarkEnd w:id="7"/>
+    </w:p>
+    <w:p>
+      <w:pPr>
+        <w:rPr>
+          <w:lang w:val="sr-Latn-CS"/>
+        </w:rPr>
+      </w:pPr>
+    </w:p>
+    <w:p>
+      <w:pPr>
+        <w:ind w:left="720"/>
+        <w:rPr>
+          <w:lang w:val="sr-Latn-CS"/>
+        </w:rPr>
+      </w:pPr>
+      <w:r>
+        <w:rPr>
+          <w:lang w:val="sr-Latn-CS"/>
+        </w:rPr>
+        <w:t>Registrovani korisnik</w:t>
+      </w:r>
+      <w:r>
+        <w:rPr>
+          <w:lang w:val="sr-Latn-CS"/>
+        </w:rPr>
+        <w:t xml:space="preserve"> nove aplikacije za bioskop imace priliku da iz svoje fotelje, sa telefona ili računara, kroz ugodan korisnički interfejs, </w:t>
+      </w:r>
+      <w:r>
+        <w:rPr>
+          <w:lang w:val="sr-Latn-CS"/>
+        </w:rPr>
+        <w:t>bira ali i rezerviše</w:t>
+      </w:r>
+      <w:r>
+        <w:rPr>
+          <w:lang w:val="sr-Latn-CS"/>
+        </w:rPr>
+        <w:t xml:space="preserve"> </w:t>
+      </w:r>
+      <w:r>
+        <w:rPr>
+          <w:lang w:val="sr-Latn-CS"/>
+        </w:rPr>
+        <w:t>karte...</w:t>
+      </w:r>
+      <w:r>
+        <w:rPr>
+          <w:lang w:val="sr-Latn-CS"/>
+        </w:rPr>
+        <w:t xml:space="preserve"> </w:t>
+      </w:r>
+      <w:r>
+        <w:rPr>
+          <w:lang w:val="sr-Latn-CS"/>
+        </w:rPr>
+        <w:t>bira</w:t>
+      </w:r>
+      <w:r>
+        <w:rPr>
+          <w:lang w:val="sr-Latn-CS"/>
+        </w:rPr>
+        <w:t xml:space="preserve"> tačno na kojim mestima ž</w:t>
+      </w:r>
+      <w:r>
+        <w:rPr>
+          <w:lang w:val="sr-Latn-CS"/>
+        </w:rPr>
+        <w:t>eli da sedi, ali i ostvar</w:t>
+      </w:r>
+      <w:r>
+        <w:rPr>
+          <w:lang w:val="sr-Latn-CS"/>
+        </w:rPr>
+        <w:t>uje</w:t>
+      </w:r>
+      <w:r>
+        <w:rPr>
+          <w:lang w:val="sr-Latn-CS"/>
+        </w:rPr>
+        <w:t xml:space="preserve"> značajne popuste ako </w:t>
+      </w:r>
+      <w:r>
+        <w:rPr>
+          <w:lang w:val="sr-Latn-CS"/>
+        </w:rPr>
+        <w:t>j</w:t>
+      </w:r>
+      <w:r>
+        <w:rPr>
+          <w:lang w:val="sr-Latn-CS"/>
+        </w:rPr>
+        <w:t xml:space="preserve">e </w:t>
+      </w:r>
+      <w:r>
+        <w:rPr>
+          <w:lang w:val="sr-Latn-CS"/>
+        </w:rPr>
+        <w:t>clan</w:t>
+      </w:r>
+      <w:r>
+        <w:rPr>
+          <w:lang w:val="sr-Latn-CS"/>
+        </w:rPr>
+        <w:t xml:space="preserve"> fan kluba.</w:t>
+      </w:r>
+    </w:p>
+    <w:p>
+      <w:pPr>
+        <w:rPr>
+          <w:lang w:val="sr-Latn-CS"/>
+        </w:rPr>
+      </w:pPr>
+    </w:p>
+    <w:p>
+      <w:pPr>
+        <w:pStyle w:val="Heading2"/>
+        <w:rPr>
+          <w:lang w:val="sr-Latn-CS"/>
+        </w:rPr>
+      </w:pPr>
+      <w:r>
+        <w:rPr>
+          <w:lang w:val="sr-Latn-CS"/>
+        </w:rPr>
+        <w:tab/>
+      </w:r>
+      <w:bookmarkStart w:id="8" w:name="_Toc42456206"/>
+      <w:r>
+        <w:rPr>
+          <w:lang w:val="sr-Latn-CS"/>
+        </w:rPr>
+        <w:t>3.3 Zaposleni</w:t>
+      </w:r>
       <w:bookmarkEnd w:id="8"/>
-    </w:p>
-    <w:p>
-      <w:pPr>
-        <w:rPr>
-          <w:lang w:val="sr-Latn-CS"/>
-        </w:rPr>
-      </w:pPr>
-    </w:p>
-    <w:p>
-      <w:pPr>
-        <w:ind w:left="720"/>
-        <w:rPr>
-          <w:lang w:val="sr-Latn-CS"/>
-        </w:rPr>
-      </w:pPr>
-      <w:r>
-        <w:rPr>
-          <w:lang w:val="sr-Latn-CS"/>
-        </w:rPr>
-        <w:t>Registrovani korisnik</w:t>
-      </w:r>
-      <w:r>
-        <w:rPr>
-          <w:lang w:val="sr-Latn-CS"/>
-        </w:rPr>
-        <w:t xml:space="preserve"> nove aplikacije za bioskop imace priliku da iz svoje fotelje, sa telefona ili računara, kroz ugodan korisnički interfejs, </w:t>
-      </w:r>
-      <w:r>
-        <w:rPr>
-          <w:lang w:val="sr-Latn-CS"/>
-        </w:rPr>
-        <w:t>bira ali i rezerviše</w:t>
-      </w:r>
-      <w:r>
-        <w:rPr>
-          <w:lang w:val="sr-Latn-CS"/>
-        </w:rPr>
-        <w:t xml:space="preserve"> </w:t>
-      </w:r>
-      <w:r>
-        <w:rPr>
-          <w:lang w:val="sr-Latn-CS"/>
-        </w:rPr>
-        <w:t>karte...</w:t>
-      </w:r>
-      <w:r>
-        <w:rPr>
-          <w:lang w:val="sr-Latn-CS"/>
-        </w:rPr>
-        <w:t xml:space="preserve"> </w:t>
-      </w:r>
-      <w:r>
-        <w:rPr>
-          <w:lang w:val="sr-Latn-CS"/>
-        </w:rPr>
-        <w:t>bira</w:t>
-      </w:r>
-      <w:r>
-        <w:rPr>
-          <w:lang w:val="sr-Latn-CS"/>
-        </w:rPr>
-        <w:t xml:space="preserve"> tačno na kojim mestima ž</w:t>
-      </w:r>
-      <w:r>
-        <w:rPr>
-          <w:lang w:val="sr-Latn-CS"/>
-        </w:rPr>
-        <w:t>eli da sedi, ali i ostvar</w:t>
-      </w:r>
-      <w:r>
-        <w:rPr>
-          <w:lang w:val="sr-Latn-CS"/>
-        </w:rPr>
-        <w:t>uje</w:t>
-      </w:r>
-      <w:r>
-        <w:rPr>
-          <w:lang w:val="sr-Latn-CS"/>
-        </w:rPr>
-        <w:t xml:space="preserve"> značajne popuste ako </w:t>
-      </w:r>
-      <w:r>
-        <w:rPr>
-          <w:lang w:val="sr-Latn-CS"/>
-        </w:rPr>
-        <w:t>j</w:t>
-      </w:r>
-      <w:r>
-        <w:rPr>
-          <w:lang w:val="sr-Latn-CS"/>
-        </w:rPr>
-        <w:t xml:space="preserve">e </w:t>
-      </w:r>
-      <w:r>
-        <w:rPr>
-          <w:lang w:val="sr-Latn-CS"/>
-        </w:rPr>
-        <w:t>clan</w:t>
-      </w:r>
-      <w:r>
-        <w:rPr>
-          <w:lang w:val="sr-Latn-CS"/>
-        </w:rPr>
-        <w:t xml:space="preserve"> fan kluba.</w:t>
-      </w:r>
-    </w:p>
-    <w:p>
-      <w:pPr>
-        <w:rPr>
-          <w:lang w:val="sr-Latn-CS"/>
-        </w:rPr>
-      </w:pPr>
-    </w:p>
-    <w:p>
-      <w:pPr>
-        <w:pStyle w:val="Heading2"/>
-        <w:rPr>
-          <w:lang w:val="sr-Latn-CS"/>
-        </w:rPr>
-      </w:pPr>
-      <w:r>
-        <w:rPr>
-          <w:lang w:val="sr-Latn-CS"/>
-        </w:rPr>
-        <w:tab/>
-      </w:r>
-      <w:bookmarkStart w:id="9" w:name="_Toc38118892"/>
-      <w:r>
-        <w:rPr>
-          <w:lang w:val="sr-Latn-CS"/>
-        </w:rPr>
-        <w:t>3.3 Zaposleni</w:t>
-      </w:r>
-      <w:bookmarkEnd w:id="9"/>
     </w:p>
     <w:p>
       <w:pPr>
@@ -4111,14 +4280,14 @@
         </w:rPr>
         <w:tab/>
       </w:r>
-      <w:bookmarkStart w:id="10" w:name="_Toc38118893"/>
+      <w:bookmarkStart w:id="9" w:name="_Toc42456207"/>
       <w:r>
         <w:rPr>
           <w:lang w:val="sr-Latn-CS"/>
         </w:rPr>
         <w:t>3.4 Admin / Direktor</w:t>
       </w:r>
-      <w:bookmarkEnd w:id="10"/>
+      <w:bookmarkEnd w:id="9"/>
     </w:p>
     <w:p>
       <w:pPr>
@@ -4175,69 +4344,69 @@
           <w:lang w:val="sr-Latn-CS"/>
         </w:rPr>
       </w:pPr>
-      <w:bookmarkStart w:id="11" w:name="_Toc38118894"/>
+      <w:bookmarkStart w:id="10" w:name="_Toc42456208"/>
       <w:r>
         <w:rPr>
           <w:lang w:val="sr-Latn-CS"/>
         </w:rPr>
         <w:t>4. Opis proizvoda</w:t>
       </w:r>
+      <w:bookmarkEnd w:id="10"/>
+    </w:p>
+    <w:p>
+      <w:pPr>
+        <w:rPr>
+          <w:lang w:val="sr-Latn-CS"/>
+        </w:rPr>
+      </w:pPr>
+    </w:p>
+    <w:p>
+      <w:pPr>
+        <w:rPr>
+          <w:lang w:val="sr-Latn-CS"/>
+        </w:rPr>
+      </w:pPr>
+      <w:r>
+        <w:rPr>
+          <w:lang w:val="sr-Latn-CS"/>
+        </w:rPr>
+        <w:t xml:space="preserve">U ovom delu fajla </w:t>
+      </w:r>
+      <w:r>
+        <w:rPr>
+          <w:lang w:val="sr-Latn-CS"/>
+        </w:rPr>
+        <w:t>dati su osnovni pojmovi od značaja za novi bioskopski softver. Dat je pregled arhitekture sistema i navedene su glavne karakteristike sa stanovništva pogodnosti za korisnike.</w:t>
+      </w:r>
+    </w:p>
+    <w:p>
+      <w:pPr>
+        <w:rPr>
+          <w:lang w:val="sr-Latn-CS"/>
+        </w:rPr>
+      </w:pPr>
+    </w:p>
+    <w:p>
+      <w:pPr>
+        <w:pStyle w:val="Heading2"/>
+        <w:rPr>
+          <w:lang w:val="sr-Latn-CS"/>
+        </w:rPr>
+      </w:pPr>
+      <w:r>
+        <w:rPr>
+          <w:lang w:val="sr-Latn-CS"/>
+        </w:rPr>
+        <w:tab/>
+      </w:r>
+      <w:bookmarkStart w:id="11" w:name="_Toc42456209"/>
+      <w:r>
+        <w:rPr>
+          <w:lang w:val="sr-Latn-CS"/>
+        </w:rPr>
+        <w:t>4.1 Pregled arhitekture sistema</w:t>
+      </w:r>
       <w:bookmarkEnd w:id="11"/>
-    </w:p>
-    <w:p>
-      <w:pPr>
-        <w:rPr>
-          <w:lang w:val="sr-Latn-CS"/>
-        </w:rPr>
-      </w:pPr>
-    </w:p>
-    <w:p>
-      <w:pPr>
-        <w:rPr>
-          <w:lang w:val="sr-Latn-CS"/>
-        </w:rPr>
-      </w:pPr>
-      <w:r>
-        <w:rPr>
-          <w:lang w:val="sr-Latn-CS"/>
-        </w:rPr>
-        <w:t xml:space="preserve">U ovom delu fajla </w:t>
-      </w:r>
-      <w:r>
-        <w:rPr>
-          <w:lang w:val="sr-Latn-CS"/>
-        </w:rPr>
-        <w:t>dati su osnovni pojmovi od značaja za novi bioskopski softver. Dat je pregled arhitekture sistema i navedene su glavne karakteristike sa stanovništva pogodnosti za korisnike.</w:t>
-      </w:r>
-    </w:p>
-    <w:p>
-      <w:pPr>
-        <w:rPr>
-          <w:lang w:val="sr-Latn-CS"/>
-        </w:rPr>
-      </w:pPr>
-    </w:p>
-    <w:p>
-      <w:pPr>
-        <w:pStyle w:val="Heading2"/>
-        <w:rPr>
-          <w:lang w:val="sr-Latn-CS"/>
-        </w:rPr>
-      </w:pPr>
-      <w:r>
-        <w:rPr>
-          <w:lang w:val="sr-Latn-CS"/>
-        </w:rPr>
-        <w:tab/>
-      </w:r>
-      <w:bookmarkStart w:id="12" w:name="_Toc38118895"/>
-      <w:r>
-        <w:rPr>
-          <w:lang w:val="sr-Latn-CS"/>
-        </w:rPr>
-        <w:t>4.1 Pregled arhitekture sistema</w:t>
-      </w:r>
-      <w:bookmarkEnd w:id="12"/>
     </w:p>
     <w:p>
       <w:pPr>
@@ -4353,6 +4522,12 @@
         </w:rPr>
         <w:t>frontend: HTML5, CSS3, Javascript, jQuery</w:t>
       </w:r>
+      <w:r>
+        <w:rPr>
+          <w:lang w:val="sr-Latn-CS"/>
+        </w:rPr>
+        <w:t>, Bootstrap 4</w:t>
+      </w:r>
     </w:p>
     <w:p>
       <w:pPr>
@@ -4414,14 +4589,14 @@
         <w:lastRenderedPageBreak/>
         <w:tab/>
       </w:r>
-      <w:bookmarkStart w:id="13" w:name="_Toc38118896"/>
+      <w:bookmarkStart w:id="12" w:name="_Toc42456210"/>
       <w:r>
         <w:rPr>
           <w:lang w:val="sr-Latn-CS"/>
         </w:rPr>
         <w:t>4.2 Pregled karakteristika</w:t>
       </w:r>
-      <w:bookmarkEnd w:id="13"/>
+      <w:bookmarkEnd w:id="12"/>
     </w:p>
     <w:p>
       <w:pPr>
@@ -4737,24 +4912,46 @@
           <w:lang w:val="sr-Latn-CS"/>
         </w:rPr>
       </w:pPr>
-      <w:bookmarkStart w:id="14" w:name="_Toc38118897"/>
+      <w:bookmarkStart w:id="13" w:name="_Toc42456211"/>
       <w:r>
         <w:rPr>
           <w:lang w:val="sr-Latn-CS"/>
         </w:rPr>
         <w:t>5. Funkcionalni zahtevi</w:t>
       </w:r>
+      <w:bookmarkEnd w:id="13"/>
+    </w:p>
+    <w:p>
+      <w:pPr>
+        <w:rPr>
+          <w:lang w:val="sr-Latn-CS"/>
+        </w:rPr>
+      </w:pPr>
+    </w:p>
+    <w:p>
+      <w:pPr>
+        <w:pStyle w:val="Heading2"/>
+        <w:rPr>
+          <w:lang w:val="sr-Latn-CS"/>
+        </w:rPr>
+      </w:pPr>
+      <w:r>
+        <w:rPr>
+          <w:lang w:val="sr-Latn-CS"/>
+        </w:rPr>
+        <w:tab/>
+      </w:r>
+      <w:bookmarkStart w:id="14" w:name="_Toc42456212"/>
+      <w:r>
+        <w:rPr>
+          <w:lang w:val="sr-Latn-CS"/>
+        </w:rPr>
+        <w:t>5.1 Aplikacija za online kupovinu i rezervaciju karata</w:t>
+      </w:r>
       <w:bookmarkEnd w:id="14"/>
     </w:p>
     <w:p>
       <w:pPr>
-        <w:rPr>
-          <w:lang w:val="sr-Latn-CS"/>
-        </w:rPr>
-      </w:pPr>
-    </w:p>
-    <w:p>
-      <w:pPr>
         <w:pStyle w:val="Heading2"/>
         <w:rPr>
           <w:lang w:val="sr-Latn-CS"/>
@@ -4766,57 +4963,35 @@
         </w:rPr>
         <w:tab/>
       </w:r>
-      <w:bookmarkStart w:id="15" w:name="_Toc38118898"/>
-      <w:r>
-        <w:rPr>
-          <w:lang w:val="sr-Latn-CS"/>
-        </w:rPr>
-        <w:t>5.1 Aplikacija za online kupovinu i rezervaciju karata</w:t>
+      <w:r>
+        <w:rPr>
+          <w:lang w:val="sr-Latn-CS"/>
+        </w:rPr>
+        <w:tab/>
+      </w:r>
+      <w:bookmarkStart w:id="15" w:name="_Toc42456213"/>
+      <w:r>
+        <w:rPr>
+          <w:lang w:val="sr-Latn-CS"/>
+        </w:rPr>
+        <w:t>5.1.1 Registr</w:t>
+      </w:r>
+      <w:r>
+        <w:rPr>
+          <w:lang w:val="sr-Latn-CS"/>
+        </w:rPr>
+        <w:t>ovanje</w:t>
+      </w:r>
+      <w:r>
+        <w:rPr>
+          <w:lang w:val="sr-Latn-CS"/>
+        </w:rPr>
+        <w:t xml:space="preserve"> korisnika</w:t>
       </w:r>
       <w:bookmarkEnd w:id="15"/>
     </w:p>
     <w:p>
       <w:pPr>
-        <w:pStyle w:val="Heading2"/>
-        <w:rPr>
-          <w:lang w:val="sr-Latn-CS"/>
-        </w:rPr>
-      </w:pPr>
-      <w:r>
-        <w:rPr>
-          <w:lang w:val="sr-Latn-CS"/>
-        </w:rPr>
-        <w:tab/>
-      </w:r>
-      <w:r>
-        <w:rPr>
-          <w:lang w:val="sr-Latn-CS"/>
-        </w:rPr>
-        <w:tab/>
-      </w:r>
-      <w:bookmarkStart w:id="16" w:name="_Toc38118899"/>
-      <w:r>
-        <w:rPr>
-          <w:lang w:val="sr-Latn-CS"/>
-        </w:rPr>
-        <w:t>5.1.1 Registr</w:t>
-      </w:r>
-      <w:r>
-        <w:rPr>
-          <w:lang w:val="sr-Latn-CS"/>
-        </w:rPr>
-        <w:t>ovanje</w:t>
-      </w:r>
-      <w:r>
-        <w:rPr>
-          <w:lang w:val="sr-Latn-CS"/>
-        </w:rPr>
-        <w:t xml:space="preserve"> korisnika</w:t>
-      </w:r>
-      <w:bookmarkEnd w:id="16"/>
-    </w:p>
-    <w:p>
-      <w:pPr>
         <w:rPr>
           <w:lang w:val="sr-Latn-CS"/>
         </w:rPr>
@@ -4833,13 +5008,13 @@
         <w:rPr>
           <w:lang w:val="sr-Latn-CS"/>
         </w:rPr>
-        <w:t xml:space="preserve">Korisnik, to jest u ovom slučaju kupac, može da se registruje na sistem, </w:t>
-      </w:r>
-      <w:r>
-        <w:rPr>
-          <w:lang w:val="sr-Latn-CS"/>
-        </w:rPr>
-        <w:t>kao običan korisnik ili kao Loyalty korisnik, to jest član kluba. Ako se registruje kao običan korisnik, od njega se traži da unese najosnovnije podatke prilikom registracije (ime, prezime, korisničko ime, e-mail i šifru), i njegovi podaci se skladište u bazi</w:t>
+        <w:t>Korisnik, to jest u ovom slučaju kupac, može da se registruje na sistem</w:t>
+      </w:r>
+      <w:r>
+        <w:rPr>
+          <w:lang w:val="sr-Latn-CS"/>
+        </w:rPr>
+        <w:t>. Ako se registruje kao običan korisnik, od njega se traži da unese najosnovnije podatke prilikom registracije (ime, prezime, korisničko ime, e-mail i šifru), i njegovi podaci se skladište u bazi</w:t>
       </w:r>
       <w:r>
         <w:rPr>
@@ -4859,26 +5034,22 @@
         <w:rPr>
           <w:lang w:val="sr-Latn-CS"/>
         </w:rPr>
-        <w:t>Korisnik takođe može da se regitruje i kao Loyalty korisnik, i on nakon uspešne registracije dobija broj kartice koju će moći da podigne kada sledeći put ode u bioskop. Njegovi podaci se beleže u baz</w:t>
-      </w:r>
-      <w:r>
-        <w:rPr>
-          <w:lang w:val="sr-Latn-CS"/>
-        </w:rPr>
-        <w:t>i</w:t>
-      </w:r>
-      <w:r>
-        <w:rPr>
-          <w:lang w:val="sr-Latn-CS"/>
-        </w:rPr>
-        <w:t>, i on prilikom svake kupovine karata dobija popust</w:t>
-      </w:r>
-      <w:r>
-        <w:rPr>
-          <w:lang w:val="sr-Latn-CS"/>
-        </w:rPr>
-        <w:t>.</w:t>
-      </w:r>
+        <w:t>Ako korisnik želi da postane član fan kluba, sledećeg puta kada ode u biskop može da svoj nalog prebaci da bude loyality tako što će kod radnika uplatiti sumu od 300 dinara, i radnik će ga regstrovati kao loyality korisnika.</w:t>
+      </w:r>
+    </w:p>
+    <w:p>
+      <w:pPr>
+        <w:rPr>
+          <w:lang w:val="sr-Latn-CS"/>
+        </w:rPr>
+      </w:pPr>
+    </w:p>
+    <w:p>
+      <w:pPr>
+        <w:rPr>
+          <w:lang w:val="sr-Latn-CS"/>
+        </w:rPr>
+      </w:pPr>
     </w:p>
     <w:p>
       <w:pPr>
@@ -4914,7 +5085,7 @@
         </w:rPr>
         <w:tab/>
       </w:r>
-      <w:bookmarkStart w:id="17" w:name="_Toc38118900"/>
+      <w:bookmarkStart w:id="16" w:name="_Toc42456214"/>
       <w:r>
         <w:rPr>
           <w:lang w:val="sr-Latn-CS"/>
@@ -4927,6 +5098,67 @@
         </w:rPr>
         <w:t>snika</w:t>
       </w:r>
+      <w:bookmarkEnd w:id="16"/>
+    </w:p>
+    <w:p>
+      <w:pPr>
+        <w:rPr>
+          <w:lang w:val="sr-Latn-CS"/>
+        </w:rPr>
+      </w:pPr>
+    </w:p>
+    <w:p>
+      <w:pPr>
+        <w:ind w:left="1440"/>
+        <w:rPr>
+          <w:lang w:val="sr-Latn-CS"/>
+        </w:rPr>
+      </w:pPr>
+      <w:r>
+        <w:rPr>
+          <w:lang w:val="sr-Latn-CS"/>
+        </w:rPr>
+        <w:t>Registrovani korisnici mogu da se prijave na sistem unošenjem</w:t>
+      </w:r>
+      <w:r>
+        <w:rPr>
+          <w:lang w:val="sr-Latn-CS"/>
+        </w:rPr>
+        <w:t xml:space="preserve"> svoje e-mail adrese</w:t>
+      </w:r>
+      <w:r>
+        <w:rPr>
+          <w:lang w:val="sr-Latn-CS"/>
+        </w:rPr>
+        <w:t>, i unošenjem šifre.</w:t>
+      </w:r>
+    </w:p>
+    <w:p>
+      <w:pPr>
+        <w:pStyle w:val="Heading2"/>
+        <w:rPr>
+          <w:lang w:val="sr-Latn-CS"/>
+        </w:rPr>
+      </w:pPr>
+      <w:r>
+        <w:rPr>
+          <w:lang w:val="sr-Latn-CS"/>
+        </w:rPr>
+        <w:tab/>
+      </w:r>
+      <w:r>
+        <w:rPr>
+          <w:lang w:val="sr-Latn-CS"/>
+        </w:rPr>
+        <w:tab/>
+      </w:r>
+      <w:bookmarkStart w:id="17" w:name="_Toc42456215"/>
+      <w:r>
+        <w:rPr>
+          <w:lang w:val="sr-Latn-CS"/>
+        </w:rPr>
+        <w:t>5.1.3 Rezervacija i kupovina karata</w:t>
+      </w:r>
       <w:bookmarkEnd w:id="17"/>
     </w:p>
     <w:p>
@@ -4947,329 +5179,48 @@
         <w:rPr>
           <w:lang w:val="sr-Latn-CS"/>
         </w:rPr>
-        <w:t>Registrovani korisnici mogu da se prijave na sistem unošenjem svog korisničkog imena ili broja Loyalty kartice, u zavisnosti od tipa korisnika, i unošenjem šifre.</w:t>
-      </w:r>
-    </w:p>
-    <w:p>
-      <w:pPr>
-        <w:pStyle w:val="Heading2"/>
-        <w:rPr>
-          <w:lang w:val="sr-Latn-CS"/>
-        </w:rPr>
-      </w:pPr>
-      <w:r>
-        <w:rPr>
-          <w:lang w:val="sr-Latn-CS"/>
-        </w:rPr>
-        <w:tab/>
-      </w:r>
-      <w:r>
-        <w:rPr>
-          <w:lang w:val="sr-Latn-CS"/>
-        </w:rPr>
-        <w:tab/>
-      </w:r>
-      <w:bookmarkStart w:id="18" w:name="_Toc38118901"/>
-      <w:r>
-        <w:rPr>
-          <w:lang w:val="sr-Latn-CS"/>
-        </w:rPr>
-        <w:t>5.1.3 Rezervacija i kupovina karata</w:t>
-      </w:r>
-      <w:bookmarkEnd w:id="18"/>
-    </w:p>
-    <w:p>
-      <w:pPr>
-        <w:rPr>
-          <w:lang w:val="sr-Latn-CS"/>
-        </w:rPr>
-      </w:pPr>
+        <w:t>Svaki korisnik sajta može u svakom trenutku da pregleda repertoar bioskopa po danima. Može da vidi vremena svakog filma</w:t>
+      </w:r>
+      <w:r>
+        <w:rPr>
+          <w:lang w:val="sr-Latn-CS"/>
+        </w:rPr>
+        <w:t xml:space="preserve"> </w:t>
+      </w:r>
+      <w:r>
+        <w:rPr>
+          <w:lang w:val="sr-Latn-CS"/>
+        </w:rPr>
+        <w:t xml:space="preserve">i da na osnovu toga izabere željenu projekciju. Kada se korisnik uloguje na sistem, može da rezerviše ili kupi karte za odabranu projekciju. Kada izabere projekciju, dobija plan dvorane koja prikazuje poziciju platna i slobodna i zauzeta mesta. Korisnik bira broj željenih mesta i njihove pozicije, i zatim nastavlja dalje </w:t>
+      </w:r>
+      <w:r>
+        <w:rPr>
+          <w:lang w:val="sr-Latn-CS"/>
+        </w:rPr>
+        <w:t>sa potvrdom rezervacije, to jest kupovine.</w:t>
+      </w:r>
+      <w:r>
+        <w:rPr>
+          <w:lang w:val="sr-Latn-CS"/>
+        </w:rPr>
+        <w:t xml:space="preserve">Ako je korisnik </w:t>
+      </w:r>
+      <w:r>
+        <w:rPr>
+          <w:lang w:val="sr-Latn-RS"/>
+        </w:rPr>
+        <w:t>član kluba, pri kupovini ostvaruje popust na karte</w:t>
+      </w:r>
+      <w:r>
+        <w:rPr>
+          <w:lang w:val="sr-Latn-CS"/>
+        </w:rPr>
+        <w:t>.</w:t>
+      </w:r>
     </w:p>
     <w:p>
       <w:pPr>
         <w:ind w:left="1440"/>
-        <w:rPr>
-          <w:lang w:val="sr-Latn-CS"/>
-        </w:rPr>
-      </w:pPr>
-      <w:r>
-        <w:rPr>
-          <w:lang w:val="sr-Latn-CS"/>
-        </w:rPr>
-        <w:t>Svaki korisnik sajta može u svakom trenutku da pregleda repertoar bioskopa po danima. Može da vidi vremena svakog filma</w:t>
-      </w:r>
-      <w:r>
-        <w:rPr>
-          <w:lang w:val="sr-Latn-CS"/>
-        </w:rPr>
-        <w:t xml:space="preserve"> </w:t>
-      </w:r>
-      <w:r>
-        <w:rPr>
-          <w:lang w:val="sr-Latn-CS"/>
-        </w:rPr>
-        <w:t xml:space="preserve">i da na osnovu toga izabere željenu projekciju. Kada se korisnik uloguje na sistem, može da rezerviše ili kupi karte za odabranu projekciju. Kada izabere projekciju, dobija plan dvorane koja prikazuje poziciju platna i slobodna i zauzeta mesta. Korisnik bira broj željenih mesta i njihove pozicije, i zatim nastavlja dalje </w:t>
-      </w:r>
-      <w:r>
-        <w:rPr>
-          <w:lang w:val="sr-Latn-CS"/>
-        </w:rPr>
-        <w:t>sa potvrdom rezervacije, to jest kupovine.</w:t>
-      </w:r>
-      <w:r>
-        <w:rPr>
-          <w:lang w:val="sr-Latn-CS"/>
-        </w:rPr>
-        <w:t xml:space="preserve">Ako je korisnik </w:t>
-      </w:r>
-      <w:r>
-        <w:rPr>
-          <w:lang w:val="sr-Latn-RS"/>
-        </w:rPr>
-        <w:t>član kluba, pri kupovini ostvaruje popust na karte</w:t>
-      </w:r>
-      <w:r>
-        <w:rPr>
-          <w:lang w:val="sr-Latn-CS"/>
-        </w:rPr>
-        <w:t>. Kada korisnik kupi, to jest rezerviše karte, na e-mail adresu mu stiže potvrda rezervacije sa brojem rezervacije, to jest potvrda kupovine sa online kodom za podizanje karata.</w:t>
-      </w:r>
-    </w:p>
-    <w:p>
-      <w:pPr>
-        <w:rPr>
-          <w:lang w:val="sr-Latn-CS"/>
-        </w:rPr>
-      </w:pPr>
-    </w:p>
-    <w:p>
-      <w:pPr>
-        <w:pStyle w:val="Heading2"/>
-        <w:rPr>
-          <w:lang w:val="sr-Latn-CS"/>
-        </w:rPr>
-      </w:pPr>
-      <w:r>
-        <w:rPr>
-          <w:lang w:val="sr-Latn-CS"/>
-        </w:rPr>
-        <w:tab/>
-      </w:r>
-      <w:bookmarkStart w:id="19" w:name="_Toc38118902"/>
-      <w:r>
-        <w:rPr>
-          <w:lang w:val="sr-Latn-CS"/>
-        </w:rPr>
-        <w:t>5.2 Aplikacija za upravljanje sistemom bioskopa</w:t>
-      </w:r>
-      <w:bookmarkEnd w:id="19"/>
-    </w:p>
-    <w:p>
-      <w:pPr>
-        <w:pStyle w:val="Heading2"/>
-        <w:rPr>
-          <w:lang w:val="sr-Latn-CS"/>
-        </w:rPr>
-      </w:pPr>
-      <w:r>
-        <w:rPr>
-          <w:lang w:val="sr-Latn-CS"/>
-        </w:rPr>
-        <w:tab/>
-      </w:r>
-      <w:r>
-        <w:rPr>
-          <w:lang w:val="sr-Latn-CS"/>
-        </w:rPr>
-        <w:tab/>
-      </w:r>
-      <w:bookmarkStart w:id="20" w:name="_Toc38118903"/>
-      <w:r>
-        <w:rPr>
-          <w:lang w:val="sr-Latn-CS"/>
-        </w:rPr>
-        <w:t>5.2.1 Registrovanje korisnika na sistem</w:t>
-      </w:r>
-      <w:bookmarkEnd w:id="20"/>
-    </w:p>
-    <w:p>
-      <w:pPr>
-        <w:rPr>
-          <w:lang w:val="sr-Latn-CS"/>
-        </w:rPr>
-      </w:pPr>
-    </w:p>
-    <w:p>
-      <w:pPr>
-        <w:ind w:left="1440"/>
-        <w:rPr>
-          <w:lang w:val="sr-Latn-CS"/>
-        </w:rPr>
-      </w:pPr>
-      <w:r>
-        <w:rPr>
-          <w:lang w:val="sr-Latn-CS"/>
-        </w:rPr>
-        <w:t xml:space="preserve">Novi </w:t>
-      </w:r>
-      <w:r>
-        <w:rPr>
-          <w:lang w:val="sr-Latn-CS"/>
-        </w:rPr>
-        <w:t>radnik bioskopa, koji može biti admin(ima sve privilegije), ili običan zaposleni, registruje se na sistem tako što mu postojeći admin unosi podatke (ime, prezime, korisničko ime i šifru), i određuje mu privilegije. Nakon registracije, radnik se smešta u bazu.</w:t>
-      </w:r>
-    </w:p>
-    <w:p>
-      <w:pPr>
-        <w:rPr>
-          <w:lang w:val="sr-Latn-CS"/>
-        </w:rPr>
-      </w:pPr>
-    </w:p>
-    <w:p>
-      <w:pPr>
-        <w:pStyle w:val="Heading2"/>
-        <w:rPr>
-          <w:lang w:val="sr-Latn-CS"/>
-        </w:rPr>
-      </w:pPr>
-      <w:r>
-        <w:rPr>
-          <w:lang w:val="sr-Latn-CS"/>
-        </w:rPr>
-        <w:tab/>
-      </w:r>
-      <w:r>
-        <w:rPr>
-          <w:lang w:val="sr-Latn-CS"/>
-        </w:rPr>
-        <w:tab/>
-      </w:r>
-      <w:bookmarkStart w:id="21" w:name="_Toc38118904"/>
-      <w:r>
-        <w:rPr>
-          <w:lang w:val="sr-Latn-CS"/>
-        </w:rPr>
-        <w:t>5.2.2 Logovanje administratora na sistem</w:t>
-      </w:r>
-      <w:bookmarkEnd w:id="21"/>
-    </w:p>
-    <w:p>
-      <w:pPr>
-        <w:rPr>
-          <w:lang w:val="sr-Latn-CS"/>
-        </w:rPr>
-      </w:pPr>
-    </w:p>
-    <w:p>
-      <w:pPr>
-        <w:ind w:left="1440"/>
-        <w:rPr>
-          <w:lang w:val="sr-Latn-CS"/>
-        </w:rPr>
-      </w:pPr>
-      <w:r>
-        <w:rPr>
-          <w:lang w:val="sr-Latn-CS"/>
-        </w:rPr>
-        <w:t>Sa svojim korisničkim imenom i šifrom, admi</w:t>
-      </w:r>
-      <w:r>
-        <w:rPr>
-          <w:lang w:val="sr-Latn-CS"/>
-        </w:rPr>
-        <w:t>n</w:t>
-      </w:r>
-      <w:r>
-        <w:rPr>
-          <w:lang w:val="sr-Latn-CS"/>
-        </w:rPr>
-        <w:t xml:space="preserve"> može da se prijavi na sistem i da odradi sve akcije koje mu sistem </w:t>
-      </w:r>
-      <w:r>
-        <w:rPr>
-          <w:lang w:val="sr-Latn-CS"/>
-        </w:rPr>
-        <w:t>dozvoljava</w:t>
-      </w:r>
-      <w:r>
-        <w:rPr>
-          <w:lang w:val="sr-Latn-CS"/>
-        </w:rPr>
-        <w:t>.</w:t>
-      </w:r>
-    </w:p>
-    <w:p>
-      <w:pPr>
-        <w:rPr>
-          <w:lang w:val="sr-Latn-CS"/>
-        </w:rPr>
-      </w:pPr>
-    </w:p>
-    <w:p>
-      <w:pPr>
-        <w:pStyle w:val="Heading2"/>
-        <w:rPr>
-          <w:lang w:val="sr-Latn-CS"/>
-        </w:rPr>
-      </w:pPr>
-      <w:r>
-        <w:rPr>
-          <w:lang w:val="sr-Latn-CS"/>
-        </w:rPr>
-        <w:tab/>
-      </w:r>
-      <w:r>
-        <w:rPr>
-          <w:lang w:val="sr-Latn-CS"/>
-        </w:rPr>
-        <w:tab/>
-      </w:r>
-      <w:bookmarkStart w:id="22" w:name="_Toc38118905"/>
-      <w:r>
-        <w:rPr>
-          <w:lang w:val="sr-Latn-CS"/>
-        </w:rPr>
-        <w:t>5.2.3 Dodavanje novog filma u bazu</w:t>
-      </w:r>
-      <w:bookmarkEnd w:id="22"/>
-    </w:p>
-    <w:p>
-      <w:pPr>
-        <w:rPr>
-          <w:lang w:val="sr-Latn-CS"/>
-        </w:rPr>
-      </w:pPr>
-    </w:p>
-    <w:p>
-      <w:pPr>
-        <w:ind w:left="1440"/>
-        <w:rPr>
-          <w:lang w:val="sr-Latn-CS"/>
-        </w:rPr>
-      </w:pPr>
-      <w:r>
-        <w:rPr>
-          <w:lang w:val="sr-Latn-CS"/>
-        </w:rPr>
-        <w:t xml:space="preserve">Svaki bioskop kada želi da prikazuje neki film, mora da ga kupi od studija koji ga je i napravio. Kada bioskop kupi film, taj film se ubacuje u bazu </w:t>
-      </w:r>
-      <w:r>
-        <w:rPr>
-          <w:lang w:val="sr-Latn-CS"/>
-        </w:rPr>
-        <w:t>filmova koji se trenutno prikazuju. Kada se film kupi, on se u stvari iznajmljuje na određeno vreme, i za to vreme može da bude na repertoaru.</w:t>
-      </w:r>
-      <w:r>
-        <w:rPr>
-          <w:lang w:val="sr-Latn-CS"/>
-        </w:rPr>
-        <w:t xml:space="preserve"> </w:t>
-      </w:r>
-    </w:p>
-    <w:p>
-      <w:pPr>
-        <w:pStyle w:val="Heading2"/>
         <w:rPr>
           <w:lang w:val="sr-Latn-CS"/>
         </w:rPr>
@@ -5283,20 +5234,32 @@
           <w:lang w:val="sr-Latn-CS"/>
         </w:rPr>
       </w:pPr>
-      <w:bookmarkStart w:id="23" w:name="_Toc38118906"/>
-      <w:r>
-        <w:rPr>
-          <w:lang w:val="sr-Latn-CS"/>
-        </w:rPr>
-        <w:t xml:space="preserve">5.2.4 </w:t>
-      </w:r>
-      <w:r>
-        <w:rPr>
-          <w:lang w:val="sr-Latn-CS"/>
-        </w:rPr>
-        <w:t>Pravljenje repertoara</w:t>
-      </w:r>
-      <w:bookmarkEnd w:id="23"/>
+      <w:bookmarkStart w:id="18" w:name="_Toc42456216"/>
+      <w:r>
+        <w:rPr>
+          <w:lang w:val="sr-Latn-CS"/>
+        </w:rPr>
+        <w:t>5.1.</w:t>
+      </w:r>
+      <w:r>
+        <w:rPr>
+          <w:lang w:val="sr-Latn-CS"/>
+        </w:rPr>
+        <w:t>4</w:t>
+      </w:r>
+      <w:r>
+        <w:rPr>
+          <w:lang w:val="sr-Latn-CS"/>
+        </w:rPr>
+        <w:t xml:space="preserve"> </w:t>
+      </w:r>
+      <w:r>
+        <w:rPr>
+          <w:lang w:val="sr-Latn-CS"/>
+        </w:rPr>
+        <w:t>Promena lozinke</w:t>
+      </w:r>
+      <w:bookmarkEnd w:id="18"/>
     </w:p>
     <w:p>
       <w:pPr>
@@ -5316,25 +5279,7 @@
         <w:rPr>
           <w:lang w:val="sr-Latn-CS"/>
         </w:rPr>
-        <w:t>Svake nedelje se kreira novi repertoar za prikazivanje filmova u bioskpu. Admin ima zadatak da na osnovu dostupnih filmova u bazi napravi odgovarajući repertoar, pritom vodeći računa o dužini filmova</w:t>
-      </w:r>
-      <w:r>
-        <w:rPr>
-          <w:lang w:val="sr-Latn-CS"/>
-        </w:rPr>
-        <w:t>,</w:t>
-      </w:r>
-      <w:r>
-        <w:rPr>
-          <w:lang w:val="sr-Latn-CS"/>
-        </w:rPr>
-        <w:t xml:space="preserve"> ciljanoj publici</w:t>
-      </w:r>
-      <w:r>
-        <w:rPr>
-          <w:lang w:val="sr-Latn-CS"/>
-        </w:rPr>
-        <w:t>, slobodnim salama...</w:t>
+        <w:t>Korisik ako želi, može da promeni svoju lozinku unošenjem odgovarajućih podataka u zadatu formu.</w:t>
       </w:r>
     </w:p>
     <w:p>
@@ -5352,7 +5297,377 @@
           <w:lang w:val="sr-Latn-CS"/>
         </w:rPr>
       </w:pPr>
-      <w:bookmarkStart w:id="24" w:name="_Toc38118907"/>
+      <w:bookmarkStart w:id="19" w:name="_Toc42456217"/>
+      <w:r>
+        <w:rPr>
+          <w:lang w:val="sr-Latn-CS"/>
+        </w:rPr>
+        <w:t>5.1.</w:t>
+      </w:r>
+      <w:r>
+        <w:rPr>
+          <w:lang w:val="sr-Latn-CS"/>
+        </w:rPr>
+        <w:t>5</w:t>
+      </w:r>
+      <w:r>
+        <w:rPr>
+          <w:lang w:val="sr-Latn-CS"/>
+        </w:rPr>
+        <w:t xml:space="preserve"> </w:t>
+      </w:r>
+      <w:r>
+        <w:rPr>
+          <w:lang w:val="sr-Latn-CS"/>
+        </w:rPr>
+        <w:t>Promena zaboravljene lozinke</w:t>
+      </w:r>
+      <w:bookmarkEnd w:id="19"/>
+    </w:p>
+    <w:p>
+      <w:pPr>
+        <w:rPr>
+          <w:lang w:val="sr-Latn-CS"/>
+        </w:rPr>
+      </w:pPr>
+      <w:r>
+        <w:rPr>
+          <w:lang w:val="sr-Latn-CS"/>
+        </w:rPr>
+        <w:tab/>
+      </w:r>
+      <w:r>
+        <w:rPr>
+          <w:lang w:val="sr-Latn-CS"/>
+        </w:rPr>
+        <w:tab/>
+      </w:r>
+    </w:p>
+    <w:p>
+      <w:pPr>
+        <w:ind w:left="1440"/>
+        <w:rPr>
+          <w:lang w:val="sr-Latn-CS"/>
+        </w:rPr>
+      </w:pPr>
+      <w:r>
+        <w:rPr>
+          <w:lang w:val="sr-Latn-CS"/>
+        </w:rPr>
+        <w:t>Korisnik može da zaborav svoju lozinku, i da ne bi morao da ide do bioskopa da mu zaposleni t odradi, on unošenjem potrebnih podataka može da promeni svou lozinku preko odredjene forme.</w:t>
+      </w:r>
+    </w:p>
+    <w:p>
+      <w:pPr>
+        <w:pStyle w:val="Heading2"/>
+        <w:rPr>
+          <w:lang w:val="sr-Latn-CS"/>
+        </w:rPr>
+      </w:pPr>
+      <w:r>
+        <w:rPr>
+          <w:lang w:val="sr-Latn-CS"/>
+        </w:rPr>
+        <w:tab/>
+      </w:r>
+      <w:bookmarkStart w:id="20" w:name="_Toc42456218"/>
+      <w:r>
+        <w:rPr>
+          <w:lang w:val="sr-Latn-CS"/>
+        </w:rPr>
+        <w:t>5.2 Aplikacija za upravljanje sistemom bioskopa</w:t>
+      </w:r>
+      <w:bookmarkEnd w:id="20"/>
+    </w:p>
+    <w:p>
+      <w:pPr>
+        <w:pStyle w:val="Heading2"/>
+        <w:rPr>
+          <w:lang w:val="sr-Latn-CS"/>
+        </w:rPr>
+      </w:pPr>
+      <w:r>
+        <w:rPr>
+          <w:lang w:val="sr-Latn-CS"/>
+        </w:rPr>
+        <w:tab/>
+      </w:r>
+      <w:r>
+        <w:rPr>
+          <w:lang w:val="sr-Latn-CS"/>
+        </w:rPr>
+        <w:tab/>
+      </w:r>
+      <w:bookmarkStart w:id="21" w:name="_Toc42456219"/>
+      <w:r>
+        <w:rPr>
+          <w:lang w:val="sr-Latn-CS"/>
+        </w:rPr>
+        <w:t>5.2.1 Registrovanje korisnika na sistem</w:t>
+      </w:r>
+      <w:bookmarkEnd w:id="21"/>
+    </w:p>
+    <w:p>
+      <w:pPr>
+        <w:rPr>
+          <w:lang w:val="sr-Latn-CS"/>
+        </w:rPr>
+      </w:pPr>
+    </w:p>
+    <w:p>
+      <w:pPr>
+        <w:ind w:left="1440"/>
+        <w:rPr>
+          <w:lang w:val="sr-Latn-CS"/>
+        </w:rPr>
+      </w:pPr>
+      <w:r>
+        <w:rPr>
+          <w:lang w:val="sr-Latn-CS"/>
+        </w:rPr>
+        <w:t xml:space="preserve">Novi </w:t>
+      </w:r>
+      <w:r>
+        <w:rPr>
+          <w:lang w:val="sr-Latn-CS"/>
+        </w:rPr>
+        <w:t>radnik bioskopa, koji može biti admin(ima sve privilegije), ili običan zaposleni, registruje se na sistem tako što mu postojeći admin unosi podatke (ime, prezime, korisničko ime i šifru), i određuje mu privilegije. Nakon registracije, radnik se smešta u bazu.</w:t>
+      </w:r>
+    </w:p>
+    <w:p>
+      <w:pPr>
+        <w:rPr>
+          <w:lang w:val="sr-Latn-CS"/>
+        </w:rPr>
+      </w:pPr>
+    </w:p>
+    <w:p>
+      <w:pPr>
+        <w:pStyle w:val="Heading2"/>
+        <w:rPr>
+          <w:lang w:val="sr-Latn-CS"/>
+        </w:rPr>
+      </w:pPr>
+      <w:r>
+        <w:rPr>
+          <w:lang w:val="sr-Latn-CS"/>
+        </w:rPr>
+        <w:tab/>
+      </w:r>
+      <w:r>
+        <w:rPr>
+          <w:lang w:val="sr-Latn-CS"/>
+        </w:rPr>
+        <w:tab/>
+      </w:r>
+      <w:bookmarkStart w:id="22" w:name="_Toc42456220"/>
+      <w:r>
+        <w:rPr>
+          <w:lang w:val="sr-Latn-CS"/>
+        </w:rPr>
+        <w:t>5.2.2 Logovanje administratora na sistem</w:t>
+      </w:r>
+      <w:bookmarkEnd w:id="22"/>
+    </w:p>
+    <w:p>
+      <w:pPr>
+        <w:rPr>
+          <w:lang w:val="sr-Latn-CS"/>
+        </w:rPr>
+      </w:pPr>
+    </w:p>
+    <w:p>
+      <w:pPr>
+        <w:ind w:left="1440"/>
+        <w:rPr>
+          <w:lang w:val="sr-Latn-CS"/>
+        </w:rPr>
+      </w:pPr>
+      <w:r>
+        <w:rPr>
+          <w:lang w:val="sr-Latn-CS"/>
+        </w:rPr>
+        <w:t>Sa svojim korisničkim imenom i šifrom, admi</w:t>
+      </w:r>
+      <w:r>
+        <w:rPr>
+          <w:lang w:val="sr-Latn-CS"/>
+        </w:rPr>
+        <w:t>n</w:t>
+      </w:r>
+      <w:r>
+        <w:rPr>
+          <w:lang w:val="sr-Latn-CS"/>
+        </w:rPr>
+        <w:t xml:space="preserve"> može da se prijavi na sistem i da odradi sve akcije koje mu sistem </w:t>
+      </w:r>
+      <w:r>
+        <w:rPr>
+          <w:lang w:val="sr-Latn-CS"/>
+        </w:rPr>
+        <w:t>dozvoljava</w:t>
+      </w:r>
+      <w:r>
+        <w:rPr>
+          <w:lang w:val="sr-Latn-CS"/>
+        </w:rPr>
+        <w:t>.</w:t>
+      </w:r>
+    </w:p>
+    <w:p>
+      <w:pPr>
+        <w:rPr>
+          <w:lang w:val="sr-Latn-CS"/>
+        </w:rPr>
+      </w:pPr>
+    </w:p>
+    <w:p>
+      <w:pPr>
+        <w:pStyle w:val="Heading2"/>
+        <w:rPr>
+          <w:lang w:val="sr-Latn-CS"/>
+        </w:rPr>
+      </w:pPr>
+      <w:r>
+        <w:rPr>
+          <w:lang w:val="sr-Latn-CS"/>
+        </w:rPr>
+        <w:tab/>
+      </w:r>
+      <w:r>
+        <w:rPr>
+          <w:lang w:val="sr-Latn-CS"/>
+        </w:rPr>
+        <w:tab/>
+      </w:r>
+      <w:bookmarkStart w:id="23" w:name="_Toc42456221"/>
+      <w:r>
+        <w:rPr>
+          <w:lang w:val="sr-Latn-CS"/>
+        </w:rPr>
+        <w:t>5.2.3 Dodavanje novog filma u bazu</w:t>
+      </w:r>
+      <w:bookmarkEnd w:id="23"/>
+    </w:p>
+    <w:p>
+      <w:pPr>
+        <w:rPr>
+          <w:lang w:val="sr-Latn-CS"/>
+        </w:rPr>
+      </w:pPr>
+    </w:p>
+    <w:p>
+      <w:pPr>
+        <w:ind w:left="1440"/>
+        <w:rPr>
+          <w:lang w:val="sr-Latn-CS"/>
+        </w:rPr>
+      </w:pPr>
+      <w:r>
+        <w:rPr>
+          <w:lang w:val="sr-Latn-CS"/>
+        </w:rPr>
+        <w:t xml:space="preserve">Svaki bioskop kada želi da prikazuje neki film, mora da ga kupi od studija koji ga je i napravio. Kada bioskop kupi film, taj film se ubacuje u bazu </w:t>
+      </w:r>
+      <w:r>
+        <w:rPr>
+          <w:lang w:val="sr-Latn-CS"/>
+        </w:rPr>
+        <w:t>filmova koji se trenutno prikazuju. Kada se film kupi, on se u stvari iznajmljuje na određeno vreme, i za to vreme može da bude na repertoaru.</w:t>
+      </w:r>
+      <w:r>
+        <w:rPr>
+          <w:lang w:val="sr-Latn-CS"/>
+        </w:rPr>
+        <w:t xml:space="preserve"> </w:t>
+      </w:r>
+    </w:p>
+    <w:p>
+      <w:pPr>
+        <w:pStyle w:val="Heading2"/>
+        <w:rPr>
+          <w:lang w:val="sr-Latn-CS"/>
+        </w:rPr>
+      </w:pPr>
+    </w:p>
+    <w:p>
+      <w:pPr>
+        <w:pStyle w:val="Heading2"/>
+        <w:ind w:left="720" w:firstLine="720"/>
+        <w:rPr>
+          <w:lang w:val="sr-Latn-CS"/>
+        </w:rPr>
+      </w:pPr>
+      <w:bookmarkStart w:id="24" w:name="_Toc42456222"/>
+      <w:r>
+        <w:rPr>
+          <w:lang w:val="sr-Latn-CS"/>
+        </w:rPr>
+        <w:t xml:space="preserve">5.2.4 </w:t>
+      </w:r>
+      <w:r>
+        <w:rPr>
+          <w:lang w:val="sr-Latn-CS"/>
+        </w:rPr>
+        <w:t>Pravljenje repertoara</w:t>
+      </w:r>
+      <w:bookmarkEnd w:id="24"/>
+    </w:p>
+    <w:p>
+      <w:pPr>
+        <w:rPr>
+          <w:lang w:val="sr-Latn-CS"/>
+        </w:rPr>
+      </w:pPr>
+    </w:p>
+    <w:p>
+      <w:pPr>
+        <w:ind w:left="1440"/>
+        <w:rPr>
+          <w:lang w:val="sr-Latn-CS"/>
+        </w:rPr>
+      </w:pPr>
+      <w:r>
+        <w:rPr>
+          <w:lang w:val="sr-Latn-CS"/>
+        </w:rPr>
+        <w:t>Svake nedelje se kreira novi repertoar za prikazivanje filmova u bioskpu. Admin ima zadatak da na osnovu dostupnih filmova u bazi napravi odgovarajući repertoar, pritom vodeći računa o dužini filmova</w:t>
+      </w:r>
+      <w:r>
+        <w:rPr>
+          <w:lang w:val="sr-Latn-CS"/>
+        </w:rPr>
+        <w:t>,</w:t>
+      </w:r>
+      <w:r>
+        <w:rPr>
+          <w:lang w:val="sr-Latn-CS"/>
+        </w:rPr>
+        <w:t xml:space="preserve"> ciljanoj publici</w:t>
+      </w:r>
+      <w:r>
+        <w:rPr>
+          <w:lang w:val="sr-Latn-CS"/>
+        </w:rPr>
+        <w:t>, slobodnim salama...</w:t>
+      </w:r>
+    </w:p>
+    <w:p>
+      <w:pPr>
+        <w:rPr>
+          <w:lang w:val="sr-Latn-CS"/>
+        </w:rPr>
+      </w:pPr>
+    </w:p>
+    <w:p>
+      <w:pPr>
+        <w:pStyle w:val="Heading2"/>
+        <w:ind w:left="720" w:firstLine="720"/>
+        <w:rPr>
+          <w:lang w:val="sr-Latn-CS"/>
+        </w:rPr>
+      </w:pPr>
+      <w:bookmarkStart w:id="25" w:name="_Toc42456223"/>
       <w:r>
         <w:rPr>
           <w:lang w:val="sr-Latn-CS"/>
@@ -5371,7 +5686,7 @@
         </w:rPr>
         <w:t xml:space="preserve"> Uklanjanje zaposlenog</w:t>
       </w:r>
-      <w:bookmarkEnd w:id="24"/>
+      <w:bookmarkEnd w:id="25"/>
     </w:p>
     <w:p>
       <w:pPr>
@@ -5415,14 +5730,14 @@
         </w:rPr>
         <w:tab/>
       </w:r>
-      <w:bookmarkStart w:id="25" w:name="_Toc38118908"/>
+      <w:bookmarkStart w:id="26" w:name="_Toc42456224"/>
       <w:r>
         <w:rPr>
           <w:lang w:val="sr-Latn-CS"/>
         </w:rPr>
         <w:t>5.3 Aplikacija za radnika bioskopa</w:t>
       </w:r>
-      <w:bookmarkEnd w:id="25"/>
+      <w:bookmarkEnd w:id="26"/>
     </w:p>
     <w:p>
       <w:pPr>
@@ -5440,7 +5755,7 @@
         </w:rPr>
         <w:tab/>
       </w:r>
-      <w:bookmarkStart w:id="26" w:name="_Toc38118909"/>
+      <w:bookmarkStart w:id="27" w:name="_Toc42456225"/>
       <w:r>
         <w:rPr>
           <w:lang w:val="sr-Latn-CS"/>
@@ -5450,7 +5765,7 @@
       <w:r>
         <w:t>Prijava</w:t>
       </w:r>
-      <w:bookmarkEnd w:id="26"/>
+      <w:bookmarkEnd w:id="27"/>
     </w:p>
     <w:p/>
     <w:p>
@@ -5481,14 +5796,14 @@
         </w:rPr>
         <w:tab/>
       </w:r>
-      <w:bookmarkStart w:id="27" w:name="_Toc38118910"/>
+      <w:bookmarkStart w:id="28" w:name="_Toc42456226"/>
       <w:r>
         <w:rPr>
           <w:lang w:val="sr-Latn-CS"/>
         </w:rPr>
         <w:t>5.3.2 Prodaja karata</w:t>
       </w:r>
-      <w:bookmarkEnd w:id="27"/>
+      <w:bookmarkEnd w:id="28"/>
     </w:p>
     <w:p>
       <w:pPr>
@@ -5521,6 +5836,22 @@
     </w:p>
     <w:p>
       <w:pPr>
+        <w:ind w:left="1440"/>
+        <w:rPr>
+          <w:lang w:val="sr-Latn-CS"/>
+        </w:rPr>
+      </w:pPr>
+    </w:p>
+    <w:p>
+      <w:pPr>
+        <w:ind w:left="1440"/>
+        <w:rPr>
+          <w:lang w:val="sr-Latn-CS"/>
+        </w:rPr>
+      </w:pPr>
+    </w:p>
+    <w:p>
+      <w:pPr>
         <w:pStyle w:val="Heading2"/>
         <w:rPr>
           <w:lang w:val="sr-Latn-CS"/>
@@ -5530,6 +5861,7 @@
         <w:rPr>
           <w:lang w:val="sr-Latn-CS"/>
         </w:rPr>
+        <w:lastRenderedPageBreak/>
         <w:tab/>
       </w:r>
       <w:r>
@@ -5538,14 +5870,16 @@
         </w:rPr>
         <w:tab/>
       </w:r>
-      <w:bookmarkStart w:id="28" w:name="_Toc38118911"/>
+      <w:bookmarkStart w:id="29" w:name="_Toc42456227"/>
+      <w:bookmarkStart w:id="30" w:name="_GoBack"/>
+      <w:bookmarkEnd w:id="30"/>
       <w:r>
         <w:rPr>
           <w:lang w:val="sr-Latn-CS"/>
         </w:rPr>
         <w:t>5.3.3 Registrovanje Loyalty korisnika</w:t>
       </w:r>
-      <w:bookmarkEnd w:id="28"/>
+      <w:bookmarkEnd w:id="29"/>
     </w:p>
     <w:p>
       <w:pPr>
@@ -5570,25 +5904,97 @@
     </w:p>
     <w:p>
       <w:pPr>
-        <w:ind w:left="2160"/>
-        <w:rPr>
-          <w:lang w:val="sr-Latn-CS"/>
-        </w:rPr>
-      </w:pPr>
-    </w:p>
-    <w:p>
-      <w:pPr>
-        <w:rPr>
-          <w:lang w:val="sr-Latn-CS"/>
-        </w:rPr>
-      </w:pPr>
-    </w:p>
-    <w:p>
-      <w:pPr>
-        <w:rPr>
-          <w:lang w:val="sr-Latn-CS"/>
-        </w:rPr>
-      </w:pPr>
+        <w:pStyle w:val="Heading1"/>
+        <w:rPr>
+          <w:lang w:val="sr-Latn-CS"/>
+        </w:rPr>
+      </w:pPr>
+      <w:bookmarkStart w:id="31" w:name="_Toc42456228"/>
+      <w:r>
+        <w:rPr>
+          <w:lang w:val="sr-Latn-CS"/>
+        </w:rPr>
+        <w:t>6. Pretpostavke i ograničenja</w:t>
+      </w:r>
+      <w:bookmarkEnd w:id="31"/>
+    </w:p>
+    <w:p>
+      <w:pPr>
+        <w:rPr>
+          <w:lang w:val="sr-Latn-CS"/>
+        </w:rPr>
+      </w:pPr>
+    </w:p>
+    <w:p>
+      <w:pPr>
+        <w:rPr>
+          <w:lang w:val="sr-Latn-CS"/>
+        </w:rPr>
+      </w:pPr>
+      <w:r>
+        <w:rPr>
+          <w:lang w:val="sr-Latn-CS"/>
+        </w:rPr>
+        <w:t>Potrebno je obezbediti da se jednom prodata mesta ne mogu ponovo prodati, kao i da se onemogući pristup mestima koja su u procesu da budu rezervisana ili prodata, kako ne bi više osoba moglo da kupi ista mesta.</w:t>
+      </w:r>
+    </w:p>
+    <w:p>
+      <w:pPr>
+        <w:pStyle w:val="Heading1"/>
+        <w:rPr>
+          <w:lang w:val="sr-Latn-CS"/>
+        </w:rPr>
+      </w:pPr>
+      <w:bookmarkStart w:id="32" w:name="_Toc42456229"/>
+      <w:r>
+        <w:rPr>
+          <w:lang w:val="sr-Latn-CS"/>
+        </w:rPr>
+        <w:t>7. Kvalitet</w:t>
+      </w:r>
+      <w:bookmarkEnd w:id="32"/>
+    </w:p>
+    <w:p>
+      <w:pPr>
+        <w:rPr>
+          <w:lang w:val="sr-Latn-CS"/>
+        </w:rPr>
+      </w:pPr>
+    </w:p>
+    <w:p>
+      <w:pPr>
+        <w:rPr>
+          <w:lang w:val="sr-Latn-CS"/>
+        </w:rPr>
+      </w:pPr>
+      <w:r>
+        <w:rPr>
+          <w:lang w:val="sr-Latn-CS"/>
+        </w:rPr>
+        <w:t>Potrebno je izvršiti testiranje, metodom crne kutije, svih gore navedenih funkcionalnosti</w:t>
+      </w:r>
+      <w:r>
+        <w:rPr>
+          <w:lang w:val="sr-Latn-CS"/>
+        </w:rPr>
+        <w:t>. Takođe, bilo bi dobro testirati i brzinu odziva kao i otpornost na greške i unos malicioznog SQL koda.</w:t>
+      </w:r>
+    </w:p>
+    <w:p>
+      <w:pPr>
+        <w:pStyle w:val="Heading1"/>
+        <w:rPr>
+          <w:lang w:val="sr-Latn-CS"/>
+        </w:rPr>
+      </w:pPr>
+      <w:bookmarkStart w:id="33" w:name="_Toc42456230"/>
+      <w:r>
+        <w:rPr>
+          <w:lang w:val="sr-Latn-CS"/>
+        </w:rPr>
+        <w:t>8. Nefunkcionalni zahtevi</w:t>
+      </w:r>
+      <w:bookmarkEnd w:id="33"/>
     </w:p>
     <w:p>
       <w:pPr>
@@ -5597,130 +6003,20 @@
           <w:lang w:val="sr-Latn-CS"/>
         </w:rPr>
       </w:pPr>
-    </w:p>
-    <w:p>
-      <w:pPr>
-        <w:rPr>
-          <w:lang w:val="sr-Latn-CS"/>
-        </w:rPr>
-      </w:pPr>
-    </w:p>
-    <w:p>
-      <w:pPr>
-        <w:pStyle w:val="Heading1"/>
-        <w:rPr>
-          <w:lang w:val="sr-Latn-CS"/>
-        </w:rPr>
-      </w:pPr>
-      <w:bookmarkStart w:id="29" w:name="_Toc38118912"/>
-      <w:r>
-        <w:rPr>
-          <w:lang w:val="sr-Latn-CS"/>
-        </w:rPr>
-        <w:lastRenderedPageBreak/>
-        <w:t>6. Pretpostavke i ograničenja</w:t>
-      </w:r>
-      <w:bookmarkEnd w:id="29"/>
-    </w:p>
-    <w:p>
-      <w:pPr>
-        <w:rPr>
-          <w:lang w:val="sr-Latn-CS"/>
-        </w:rPr>
-      </w:pPr>
-    </w:p>
-    <w:p>
-      <w:pPr>
-        <w:rPr>
-          <w:lang w:val="sr-Latn-CS"/>
-        </w:rPr>
-      </w:pPr>
-      <w:r>
-        <w:rPr>
-          <w:lang w:val="sr-Latn-CS"/>
-        </w:rPr>
-        <w:t>Potrebno je obezbediti da se jednom prodata mesta ne mogu ponovo prodati, kao i da se onemogući pristup mestima koja su u procesu da budu rezervisana ili prodata, kako ne bi više osoba moglo da kupi ista mesta.</w:t>
-      </w:r>
-    </w:p>
-    <w:p>
-      <w:pPr>
-        <w:pStyle w:val="Heading1"/>
-        <w:rPr>
-          <w:lang w:val="sr-Latn-CS"/>
-        </w:rPr>
-      </w:pPr>
-      <w:bookmarkStart w:id="30" w:name="_Toc38118913"/>
-      <w:r>
-        <w:rPr>
-          <w:lang w:val="sr-Latn-CS"/>
-        </w:rPr>
-        <w:t>7. Kvalitet</w:t>
-      </w:r>
-      <w:bookmarkEnd w:id="30"/>
-    </w:p>
-    <w:p>
-      <w:pPr>
-        <w:rPr>
-          <w:lang w:val="sr-Latn-CS"/>
-        </w:rPr>
-      </w:pPr>
-    </w:p>
-    <w:p>
-      <w:pPr>
-        <w:rPr>
-          <w:lang w:val="sr-Latn-CS"/>
-        </w:rPr>
-      </w:pPr>
-      <w:r>
-        <w:rPr>
-          <w:lang w:val="sr-Latn-CS"/>
-        </w:rPr>
-        <w:t>Potrebno je izvršiti testiranje, metodom crne kutije, svih gore navedenih funkcionalnosti</w:t>
-      </w:r>
-      <w:r>
-        <w:rPr>
-          <w:lang w:val="sr-Latn-CS"/>
-        </w:rPr>
-        <w:t>. Takođe, bilo bi dobro testirati i brzinu odziva kao i otpornost na greške i unos malicioznog SQL koda.</w:t>
-      </w:r>
-    </w:p>
-    <w:p>
-      <w:pPr>
-        <w:pStyle w:val="Heading1"/>
-        <w:rPr>
-          <w:lang w:val="sr-Latn-CS"/>
-        </w:rPr>
-      </w:pPr>
-      <w:bookmarkStart w:id="31" w:name="_Toc38118914"/>
-      <w:r>
-        <w:rPr>
-          <w:lang w:val="sr-Latn-CS"/>
-        </w:rPr>
-        <w:t>8. Nefunkcionalni zahtevi</w:t>
-      </w:r>
-      <w:bookmarkEnd w:id="31"/>
-    </w:p>
-    <w:p>
-      <w:pPr>
-        <w:pStyle w:val="Heading2"/>
-        <w:rPr>
-          <w:lang w:val="sr-Latn-CS"/>
-        </w:rPr>
-      </w:pPr>
       <w:r>
         <w:rPr>
           <w:lang w:val="sr-Latn-CS"/>
         </w:rPr>
         <w:tab/>
       </w:r>
-      <w:bookmarkStart w:id="32" w:name="_Toc38118915"/>
+      <w:bookmarkStart w:id="34" w:name="_Toc42456231"/>
       <w:r>
         <w:rPr>
           <w:lang w:val="sr-Latn-CS"/>
         </w:rPr>
         <w:t>8.1 Sistemski zahtevi</w:t>
       </w:r>
-      <w:bookmarkEnd w:id="32"/>
+      <w:bookmarkEnd w:id="34"/>
     </w:p>
     <w:p>
       <w:pPr>
@@ -5792,14 +6088,14 @@
         </w:rPr>
         <w:tab/>
       </w:r>
-      <w:bookmarkStart w:id="33" w:name="_Toc38118916"/>
+      <w:bookmarkStart w:id="35" w:name="_Toc42456232"/>
       <w:r>
         <w:rPr>
           <w:lang w:val="sr-Latn-CS"/>
         </w:rPr>
         <w:t>8.2 Ostali zahtevi</w:t>
       </w:r>
-      <w:bookmarkEnd w:id="33"/>
+      <w:bookmarkEnd w:id="35"/>
     </w:p>
     <w:p>
       <w:pPr>
@@ -5835,14 +6131,14 @@
           <w:lang w:val="sr-Latn-CS"/>
         </w:rPr>
       </w:pPr>
-      <w:bookmarkStart w:id="34" w:name="_Toc38118917"/>
+      <w:bookmarkStart w:id="36" w:name="_Toc42456233"/>
       <w:r>
         <w:rPr>
           <w:lang w:val="sr-Latn-CS"/>
         </w:rPr>
         <w:t>9. Zahtevi za korisničkom dokumentacijom</w:t>
       </w:r>
-      <w:bookmarkEnd w:id="34"/>
+      <w:bookmarkEnd w:id="36"/>
     </w:p>
     <w:p>
       <w:pPr>
@@ -5857,14 +6153,14 @@
         </w:rPr>
         <w:tab/>
       </w:r>
-      <w:bookmarkStart w:id="35" w:name="_Toc38118918"/>
+      <w:bookmarkStart w:id="37" w:name="_Toc42456234"/>
       <w:r>
         <w:rPr>
           <w:lang w:val="sr-Latn-CS"/>
         </w:rPr>
         <w:t>9.1 Uputstva za korišćenje aplikacija</w:t>
       </w:r>
-      <w:bookmarkEnd w:id="35"/>
+      <w:bookmarkEnd w:id="37"/>
     </w:p>
     <w:p>
       <w:pPr>
@@ -5898,16 +6194,17 @@
         <w:rPr>
           <w:lang w:val="sr-Latn-CS"/>
         </w:rPr>
+        <w:lastRenderedPageBreak/>
         <w:tab/>
       </w:r>
-      <w:bookmarkStart w:id="36" w:name="_Toc38118919"/>
+      <w:bookmarkStart w:id="38" w:name="_Toc42456235"/>
       <w:r>
         <w:rPr>
           <w:lang w:val="sr-Latn-CS"/>
         </w:rPr>
         <w:t>9.2 Označavanje</w:t>
       </w:r>
-      <w:bookmarkEnd w:id="36"/>
+      <w:bookmarkEnd w:id="38"/>
     </w:p>
     <w:p>
       <w:pPr>
@@ -5966,15 +6263,14 @@
           <w:lang w:val="sr-Latn-CS"/>
         </w:rPr>
       </w:pPr>
-      <w:bookmarkStart w:id="37" w:name="_Toc38118920"/>
-      <w:r>
-        <w:rPr>
-          <w:lang w:val="sr-Latn-CS"/>
-        </w:rPr>
-        <w:lastRenderedPageBreak/>
+      <w:bookmarkStart w:id="39" w:name="_Toc42456236"/>
+      <w:r>
+        <w:rPr>
+          <w:lang w:val="sr-Latn-CS"/>
+        </w:rPr>
         <w:t>10. Plan i prioriteti</w:t>
       </w:r>
-      <w:bookmarkEnd w:id="37"/>
+      <w:bookmarkEnd w:id="39"/>
     </w:p>
     <w:p>
       <w:pPr>
@@ -8243,7 +8539,7 @@
 </file>
 
 <file path=customXml/itemProps2.xml><?xml version="1.0" encoding="utf-8"?>
-<ds:datastoreItem xmlns:ds="http://schemas.openxmlformats.org/officeDocument/2006/customXml" ds:itemID="{CB319BD8-9AD0-4BD0-AD78-449878540A59}">
+<ds:datastoreItem xmlns:ds="http://schemas.openxmlformats.org/officeDocument/2006/customXml" ds:itemID="{AB0B7A56-4BA3-4BD1-A466-3E7765895D74}">
   <ds:schemaRefs>
     <ds:schemaRef ds:uri="http://schemas.openxmlformats.org/officeDocument/2006/bibliography"/>
   </ds:schemaRefs>

</xml_diff>